<commit_message>
add some magento 2 notes
</commit_message>
<xml_diff>
--- a/Magento 2 Installation with Nginx Webserver and Certbot SSL Certificate.docx
+++ b/Magento 2 Installation with Nginx Webserver and Certbot SSL Certificate.docx
@@ -1,6 +1,6 @@
 
 <file path=word/document.xml><?xml version="1.0" encoding="utf-8"?>
-<w:document xmlns:wpc="http://schemas.microsoft.com/office/word/2010/wordprocessingCanvas" xmlns:cx="http://schemas.microsoft.com/office/drawing/2014/chartex" xmlns:cx1="http://schemas.microsoft.com/office/drawing/2015/9/8/chartex" xmlns:cx2="http://schemas.microsoft.com/office/drawing/2015/10/21/chartex" xmlns:cx3="http://schemas.microsoft.com/office/drawing/2016/5/9/chartex" xmlns:cx4="http://schemas.microsoft.com/office/drawing/2016/5/10/chartex" xmlns:cx5="http://schemas.microsoft.com/office/drawing/2016/5/11/chartex" xmlns:cx6="http://schemas.microsoft.com/office/drawing/2016/5/12/chartex" xmlns:cx7="http://schemas.microsoft.com/office/drawing/2016/5/13/chartex" xmlns:cx8="http://schemas.microsoft.com/office/drawing/2016/5/14/chartex" xmlns:mc="http://schemas.openxmlformats.org/markup-compatibility/2006" xmlns:aink="http://schemas.microsoft.com/office/drawing/2016/ink" xmlns:am3d="http://schemas.microsoft.com/office/drawing/2017/model3d" xmlns:o="urn:schemas-microsoft-com:office:office" xmlns:r="http://schemas.openxmlformats.org/officeDocument/2006/relationships" xmlns:m="http://schemas.openxmlformats.org/officeDocument/2006/math" xmlns:v="urn:schemas-microsoft-com:vml" xmlns:wp14="http://schemas.microsoft.com/office/word/2010/wordprocessingDrawing" xmlns:wp="http://schemas.openxmlformats.org/drawingml/2006/wordprocessingDrawing" xmlns:w10="urn:schemas-microsoft-com:office:word" xmlns:w="http://schemas.openxmlformats.org/wordprocessingml/2006/main" xmlns:w14="http://schemas.microsoft.com/office/word/2010/wordml" xmlns:w15="http://schemas.microsoft.com/office/word/2012/wordml" xmlns:w16cid="http://schemas.microsoft.com/office/word/2016/wordml/cid" xmlns:w16se="http://schemas.microsoft.com/office/word/2015/wordml/symex" xmlns:wpg="http://schemas.microsoft.com/office/word/2010/wordprocessingGroup" xmlns:wpi="http://schemas.microsoft.com/office/word/2010/wordprocessingInk" xmlns:wne="http://schemas.microsoft.com/office/word/2006/wordml" xmlns:wps="http://schemas.microsoft.com/office/word/2010/wordprocessingShape" mc:Ignorable="w14 w15 w16se w16cid wp14">
+<w:document xmlns:wpc="http://schemas.microsoft.com/office/word/2010/wordprocessingCanvas" xmlns:cx="http://schemas.microsoft.com/office/drawing/2014/chartex" xmlns:cx1="http://schemas.microsoft.com/office/drawing/2015/9/8/chartex" xmlns:cx2="http://schemas.microsoft.com/office/drawing/2015/10/21/chartex" xmlns:cx3="http://schemas.microsoft.com/office/drawing/2016/5/9/chartex" xmlns:cx4="http://schemas.microsoft.com/office/drawing/2016/5/10/chartex" xmlns:cx5="http://schemas.microsoft.com/office/drawing/2016/5/11/chartex" xmlns:cx6="http://schemas.microsoft.com/office/drawing/2016/5/12/chartex" xmlns:cx7="http://schemas.microsoft.com/office/drawing/2016/5/13/chartex" xmlns:cx8="http://schemas.microsoft.com/office/drawing/2016/5/14/chartex" xmlns:mc="http://schemas.openxmlformats.org/markup-compatibility/2006" xmlns:aink="http://schemas.microsoft.com/office/drawing/2016/ink" xmlns:am3d="http://schemas.microsoft.com/office/drawing/2017/model3d" xmlns:o="urn:schemas-microsoft-com:office:office" xmlns:r="http://schemas.openxmlformats.org/officeDocument/2006/relationships" xmlns:m="http://schemas.openxmlformats.org/officeDocument/2006/math" xmlns:v="urn:schemas-microsoft-com:vml" xmlns:wp14="http://schemas.microsoft.com/office/word/2010/wordprocessingDrawing" xmlns:wp="http://schemas.openxmlformats.org/drawingml/2006/wordprocessingDrawing" xmlns:w10="urn:schemas-microsoft-com:office:word" xmlns:w="http://schemas.openxmlformats.org/wordprocessingml/2006/main" xmlns:w14="http://schemas.microsoft.com/office/word/2010/wordml" xmlns:w15="http://schemas.microsoft.com/office/word/2012/wordml" xmlns:w16cex="http://schemas.microsoft.com/office/word/2018/wordml/cex" xmlns:w16cid="http://schemas.microsoft.com/office/word/2016/wordml/cid" xmlns:w16="http://schemas.microsoft.com/office/word/2018/wordml" xmlns:w16se="http://schemas.microsoft.com/office/word/2015/wordml/symex" xmlns:wpg="http://schemas.microsoft.com/office/word/2010/wordprocessingGroup" xmlns:wpi="http://schemas.microsoft.com/office/word/2010/wordprocessingInk" xmlns:wne="http://schemas.microsoft.com/office/word/2006/wordml" xmlns:wps="http://schemas.microsoft.com/office/word/2010/wordprocessingShape" mc:Ignorable="w14 w15 w16se w16cid w16 w16cex wp14">
   <w:body>
     <w:p>
       <w:r>
@@ -42,6 +42,18 @@
       </w:pPr>
       <w:r>
         <w:t>Install Nginx</w:t>
+      </w:r>
+    </w:p>
+    <w:p>
+      <w:pPr>
+        <w:pStyle w:val="ListParagraph"/>
+        <w:numPr>
+          <w:ilvl w:val="1"/>
+          <w:numId w:val="1"/>
+        </w:numPr>
+      </w:pPr>
+      <w:r>
+        <w:t>apt-get update</w:t>
       </w:r>
     </w:p>
     <w:p>
@@ -434,6 +446,9 @@
       <w:r>
         <w:t>apt-get -y install php7.2-fpm php7.2-cli</w:t>
       </w:r>
+      <w:r>
+        <w:t xml:space="preserve">  or php-fpm in 20.04 ubuntu</w:t>
+      </w:r>
     </w:p>
     <w:p>
       <w:pPr>
@@ -458,17 +473,11 @@
       <w:r>
         <w:t>sudo apt-get install -y php7.2-common php7.2-gd php7.2-mysql php7.2-curl php7.2-intl php7.2-xsl php7.2-mbstring php7.2-zip php7.2-bcmath php7.2-iconv php7.2-soap</w:t>
       </w:r>
-    </w:p>
-    <w:p>
-      <w:pPr>
-        <w:pStyle w:val="ListParagraph"/>
-        <w:numPr>
-          <w:ilvl w:val="2"/>
-          <w:numId w:val="1"/>
-        </w:numPr>
-      </w:pPr>
-      <w:r>
-        <w:t>apt install zip unzip php7.2-zip</w:t>
+      <w:r>
+        <w:t xml:space="preserve"> </w:t>
+      </w:r>
+      <w:r>
+        <w:t>zip unzip php7.2-zip</w:t>
       </w:r>
     </w:p>
     <w:p>
@@ -796,7 +805,10 @@
       </w:r>
       <w:proofErr w:type="spellEnd"/>
       <w:r>
-        <w:t>’ identified by ‘password’;</w:t>
+        <w:t xml:space="preserve">’ </w:t>
+      </w:r>
+      <w:r>
+        <w:t>with grant option;</w:t>
       </w:r>
     </w:p>
     <w:p>
@@ -932,35 +944,10 @@
         <w:wordWrap w:val="0"/>
         <w:rPr>
           <w:rFonts w:ascii="Monaco" w:hAnsi="Monaco" w:cs="Courier New"/>
-          <w:color w:val="116BAB"/>
           <w:sz w:val="20"/>
           <w:szCs w:val="20"/>
         </w:rPr>
       </w:pPr>
-      <w:r>
-        <w:rPr>
-          <w:rFonts w:ascii="Monaco" w:hAnsi="Monaco" w:cs="Courier New"/>
-          <w:sz w:val="20"/>
-          <w:szCs w:val="20"/>
-        </w:rPr>
-        <w:tab/>
-      </w:r>
-      <w:r>
-        <w:rPr>
-          <w:rFonts w:ascii="Monaco" w:hAnsi="Monaco" w:cs="Courier New"/>
-          <w:sz w:val="20"/>
-          <w:szCs w:val="20"/>
-        </w:rPr>
-        <w:tab/>
-      </w:r>
-      <w:r>
-        <w:rPr>
-          <w:rFonts w:ascii="Monaco" w:hAnsi="Monaco" w:cs="Courier New"/>
-          <w:sz w:val="20"/>
-          <w:szCs w:val="20"/>
-        </w:rPr>
-        <w:tab/>
-      </w:r>
       <w:r>
         <w:rPr>
           <w:rFonts w:ascii="Monaco" w:hAnsi="Monaco" w:cs="Courier New"/>
@@ -1023,9 +1010,312 @@
         </w:rPr>
         <w:t>-</w:t>
       </w:r>
-    </w:p>
-    <w:p>
-      <w:pPr>
+      <w:r>
+        <w:rPr>
+          <w:rFonts w:ascii="Monaco" w:hAnsi="Monaco" w:cs="Courier New"/>
+          <w:color w:val="116BAB"/>
+          <w:sz w:val="20"/>
+          <w:szCs w:val="20"/>
+        </w:rPr>
+        <w:t xml:space="preserve">- </w:t>
+      </w:r>
+      <w:r>
+        <w:rPr>
+          <w:rFonts w:ascii="Monaco" w:hAnsi="Monaco" w:cs="Courier New"/>
+          <w:color w:val="116BAB"/>
+          <w:sz w:val="20"/>
+          <w:szCs w:val="20"/>
+        </w:rPr>
+        <w:t>--install-</w:t>
+      </w:r>
+      <w:proofErr w:type="spellStart"/>
+      <w:r>
+        <w:rPr>
+          <w:rFonts w:ascii="Monaco" w:hAnsi="Monaco" w:cs="Courier New"/>
+          <w:color w:val="116BAB"/>
+          <w:sz w:val="20"/>
+          <w:szCs w:val="20"/>
+        </w:rPr>
+        <w:t>dir</w:t>
+      </w:r>
+      <w:proofErr w:type="spellEnd"/>
+      <w:r>
+        <w:rPr>
+          <w:rFonts w:ascii="Monaco" w:hAnsi="Monaco" w:cs="Courier New"/>
+          <w:color w:val="859900"/>
+          <w:sz w:val="20"/>
+          <w:szCs w:val="20"/>
+        </w:rPr>
+        <w:t>=</w:t>
+      </w:r>
+      <w:r>
+        <w:rPr>
+          <w:rFonts w:ascii="Monaco" w:hAnsi="Monaco" w:cs="Courier New"/>
+          <w:sz w:val="20"/>
+          <w:szCs w:val="20"/>
+        </w:rPr>
+        <w:t>/</w:t>
+      </w:r>
+      <w:proofErr w:type="spellStart"/>
+      <w:r>
+        <w:rPr>
+          <w:rFonts w:ascii="Monaco" w:hAnsi="Monaco" w:cs="Courier New"/>
+          <w:sz w:val="20"/>
+          <w:szCs w:val="20"/>
+        </w:rPr>
+        <w:t>usr</w:t>
+      </w:r>
+      <w:proofErr w:type="spellEnd"/>
+      <w:r>
+        <w:rPr>
+          <w:rFonts w:ascii="Monaco" w:hAnsi="Monaco" w:cs="Courier New"/>
+          <w:sz w:val="20"/>
+          <w:szCs w:val="20"/>
+        </w:rPr>
+        <w:t xml:space="preserve">/bin </w:t>
+      </w:r>
+      <w:r>
+        <w:rPr>
+          <w:rFonts w:ascii="Monaco" w:hAnsi="Monaco" w:cs="Courier New"/>
+          <w:color w:val="116BAB"/>
+          <w:sz w:val="20"/>
+          <w:szCs w:val="20"/>
+        </w:rPr>
+        <w:t>--filename</w:t>
+      </w:r>
+      <w:r>
+        <w:rPr>
+          <w:rFonts w:ascii="Monaco" w:hAnsi="Monaco" w:cs="Courier New"/>
+          <w:color w:val="859900"/>
+          <w:sz w:val="20"/>
+          <w:szCs w:val="20"/>
+        </w:rPr>
+        <w:t>=</w:t>
+      </w:r>
+      <w:r>
+        <w:rPr>
+          <w:rFonts w:ascii="Monaco" w:hAnsi="Monaco" w:cs="Courier New"/>
+          <w:sz w:val="20"/>
+          <w:szCs w:val="20"/>
+        </w:rPr>
+        <w:t>composer</w:t>
+      </w:r>
+    </w:p>
+    <w:p>
+      <w:pPr>
+        <w:pStyle w:val="ListParagraph"/>
+        <w:ind w:left="2520"/>
+      </w:pPr>
+    </w:p>
+    <w:p>
+      <w:pPr>
+        <w:pStyle w:val="ListParagraph"/>
+        <w:numPr>
+          <w:ilvl w:val="2"/>
+          <w:numId w:val="1"/>
+        </w:numPr>
+      </w:pPr>
+      <w:r>
+        <w:t>Obtain authentication keys</w:t>
+      </w:r>
+    </w:p>
+    <w:p>
+      <w:pPr>
+        <w:ind w:left="2880"/>
+      </w:pPr>
+      <w:r>
+        <w:t xml:space="preserve">Username = </w:t>
+      </w:r>
+      <w:r>
+        <w:rPr>
+          <w:rFonts w:ascii="GraphikRegular" w:hAnsi="GraphikRegular"/>
+          <w:color w:val="505050"/>
+          <w:sz w:val="21"/>
+          <w:szCs w:val="21"/>
+          <w:shd w:val="clear" w:color="auto" w:fill="FFFFFF"/>
+        </w:rPr>
+        <w:t>6d304bfc5ac8e8cdac4c60c14247ca39</w:t>
+      </w:r>
+    </w:p>
+    <w:p>
+      <w:r>
+        <w:tab/>
+      </w:r>
+      <w:r>
+        <w:tab/>
+      </w:r>
+      <w:r>
+        <w:tab/>
+      </w:r>
+      <w:r>
+        <w:tab/>
+        <w:t xml:space="preserve">Password = </w:t>
+      </w:r>
+      <w:r>
+        <w:rPr>
+          <w:rFonts w:ascii="GraphikRegular" w:hAnsi="GraphikRegular"/>
+          <w:color w:val="505050"/>
+          <w:sz w:val="21"/>
+          <w:szCs w:val="21"/>
+          <w:shd w:val="clear" w:color="auto" w:fill="FFFFFF"/>
+        </w:rPr>
+        <w:t>65efe00a6ff3fcaf29d8ac13aef70531</w:t>
+      </w:r>
+    </w:p>
+    <w:p>
+      <w:pPr>
+        <w:pStyle w:val="ListParagraph"/>
+        <w:numPr>
+          <w:ilvl w:val="1"/>
+          <w:numId w:val="1"/>
+        </w:numPr>
+      </w:pPr>
+      <w:r>
+        <w:t>Creating User and Permission setup</w:t>
+      </w:r>
+    </w:p>
+    <w:p>
+      <w:pPr>
+        <w:pStyle w:val="ListParagraph"/>
+        <w:numPr>
+          <w:ilvl w:val="2"/>
+          <w:numId w:val="1"/>
+        </w:numPr>
+      </w:pPr>
+      <w:r>
+        <w:t>Create user using command below</w:t>
+      </w:r>
+    </w:p>
+    <w:p>
+      <w:pPr>
+        <w:pStyle w:val="ListParagraph"/>
+        <w:numPr>
+          <w:ilvl w:val="3"/>
+          <w:numId w:val="1"/>
+        </w:numPr>
+      </w:pPr>
+      <w:r>
+        <w:t>a</w:t>
+      </w:r>
+      <w:r>
+        <w:t>dduser username</w:t>
+      </w:r>
+    </w:p>
+    <w:p>
+      <w:pPr>
+        <w:pStyle w:val="ListParagraph"/>
+        <w:numPr>
+          <w:ilvl w:val="3"/>
+          <w:numId w:val="1"/>
+        </w:numPr>
+      </w:pPr>
+      <w:r>
+        <w:t>p</w:t>
+      </w:r>
+      <w:r>
+        <w:t>asswd username</w:t>
+      </w:r>
+    </w:p>
+    <w:p>
+      <w:pPr>
+        <w:pStyle w:val="ListParagraph"/>
+        <w:numPr>
+          <w:ilvl w:val="3"/>
+          <w:numId w:val="1"/>
+        </w:numPr>
+      </w:pPr>
+      <w:r>
+        <w:t>usermod -a -G www-data username</w:t>
+      </w:r>
+    </w:p>
+    <w:p/>
+    <w:p>
+      <w:pPr>
+        <w:pStyle w:val="ListParagraph"/>
+        <w:numPr>
+          <w:ilvl w:val="1"/>
+          <w:numId w:val="1"/>
+        </w:numPr>
+      </w:pPr>
+      <w:r>
+        <w:t>Install Composer</w:t>
+      </w:r>
+    </w:p>
+    <w:p>
+      <w:pPr>
+        <w:pStyle w:val="ListParagraph"/>
+        <w:numPr>
+          <w:ilvl w:val="2"/>
+          <w:numId w:val="1"/>
+        </w:numPr>
+      </w:pPr>
+      <w:r>
+        <w:t>sudo apt-get install curl git</w:t>
+      </w:r>
+    </w:p>
+    <w:p>
+      <w:pPr>
+        <w:pStyle w:val="ListParagraph"/>
+        <w:numPr>
+          <w:ilvl w:val="2"/>
+          <w:numId w:val="1"/>
+        </w:numPr>
+      </w:pPr>
+      <w:r>
+        <w:t>sudo curl -</w:t>
+      </w:r>
+      <w:proofErr w:type="spellStart"/>
+      <w:r>
+        <w:t>sS</w:t>
+      </w:r>
+      <w:proofErr w:type="spellEnd"/>
+      <w:r>
+        <w:t xml:space="preserve"> https://getcomposer.org/installer | php</w:t>
+      </w:r>
+    </w:p>
+    <w:p>
+      <w:pPr>
+        <w:pStyle w:val="ListParagraph"/>
+        <w:numPr>
+          <w:ilvl w:val="2"/>
+          <w:numId w:val="1"/>
+        </w:numPr>
+      </w:pPr>
+      <w:r>
+        <w:t xml:space="preserve">sudo mv </w:t>
+      </w:r>
+      <w:proofErr w:type="spellStart"/>
+      <w:r>
+        <w:t>composer.phar</w:t>
+      </w:r>
+      <w:proofErr w:type="spellEnd"/>
+      <w:r>
+        <w:t xml:space="preserve"> /</w:t>
+      </w:r>
+      <w:proofErr w:type="spellStart"/>
+      <w:r>
+        <w:t>usr</w:t>
+      </w:r>
+      <w:proofErr w:type="spellEnd"/>
+      <w:r>
+        <w:t>/local/bin/composer</w:t>
+      </w:r>
+    </w:p>
+    <w:p>
+      <w:pPr>
+        <w:pStyle w:val="ListParagraph"/>
+        <w:numPr>
+          <w:ilvl w:val="2"/>
+          <w:numId w:val="1"/>
+        </w:numPr>
+      </w:pPr>
+      <w:r>
+        <w:t>or use the below command as per magento website</w:t>
+      </w:r>
+    </w:p>
+    <w:p>
+      <w:pPr>
+        <w:pStyle w:val="ListParagraph"/>
         <w:tabs>
           <w:tab w:val="left" w:pos="916"/>
           <w:tab w:val="left" w:pos="1832"/>
@@ -1045,20 +1335,37 @@
           <w:tab w:val="left" w:pos="14656"/>
         </w:tabs>
         <w:wordWrap w:val="0"/>
-        <w:rPr>
-          <w:rFonts w:ascii="Monaco" w:hAnsi="Monaco" w:cs="Courier New"/>
-          <w:sz w:val="20"/>
-          <w:szCs w:val="20"/>
-        </w:rPr>
-      </w:pPr>
-      <w:r>
+        <w:ind w:left="1080"/>
         <w:rPr>
           <w:rFonts w:ascii="Monaco" w:hAnsi="Monaco" w:cs="Courier New"/>
           <w:color w:val="116BAB"/>
           <w:sz w:val="20"/>
           <w:szCs w:val="20"/>
         </w:rPr>
-        <w:tab/>
+      </w:pPr>
+      <w:r>
+        <w:rPr>
+          <w:rFonts w:ascii="Monaco" w:hAnsi="Monaco" w:cs="Courier New"/>
+          <w:sz w:val="20"/>
+          <w:szCs w:val="20"/>
+        </w:rPr>
+        <w:tab/>
+      </w:r>
+      <w:r>
+        <w:rPr>
+          <w:rFonts w:ascii="Monaco" w:hAnsi="Monaco" w:cs="Courier New"/>
+          <w:sz w:val="20"/>
+          <w:szCs w:val="20"/>
+        </w:rPr>
+        <w:tab/>
+      </w:r>
+      <w:r>
+        <w:rPr>
+          <w:rFonts w:ascii="Monaco" w:hAnsi="Monaco" w:cs="Courier New"/>
+          <w:sz w:val="20"/>
+          <w:szCs w:val="20"/>
+        </w:rPr>
+        <w:t xml:space="preserve">curl </w:t>
       </w:r>
       <w:r>
         <w:rPr>
@@ -1067,8 +1374,9 @@
           <w:sz w:val="20"/>
           <w:szCs w:val="20"/>
         </w:rPr>
-        <w:tab/>
-      </w:r>
+        <w:t>-</w:t>
+      </w:r>
+      <w:proofErr w:type="spellStart"/>
       <w:r>
         <w:rPr>
           <w:rFonts w:ascii="Monaco" w:hAnsi="Monaco" w:cs="Courier New"/>
@@ -1076,7 +1384,33 @@
           <w:sz w:val="20"/>
           <w:szCs w:val="20"/>
         </w:rPr>
-        <w:tab/>
+        <w:t>sS</w:t>
+      </w:r>
+      <w:proofErr w:type="spellEnd"/>
+      <w:r>
+        <w:rPr>
+          <w:rFonts w:ascii="Monaco" w:hAnsi="Monaco" w:cs="Courier New"/>
+          <w:sz w:val="20"/>
+          <w:szCs w:val="20"/>
+        </w:rPr>
+        <w:t xml:space="preserve"> https://getcomposer.org/installer | </w:t>
+      </w:r>
+      <w:r>
+        <w:rPr>
+          <w:rFonts w:ascii="Monaco" w:hAnsi="Monaco" w:cs="Courier New"/>
+          <w:color w:val="B58900"/>
+          <w:sz w:val="20"/>
+          <w:szCs w:val="20"/>
+        </w:rPr>
+        <w:t xml:space="preserve">sudo </w:t>
+      </w:r>
+      <w:r>
+        <w:rPr>
+          <w:rFonts w:ascii="Monaco" w:hAnsi="Monaco" w:cs="Courier New"/>
+          <w:sz w:val="20"/>
+          <w:szCs w:val="20"/>
+        </w:rPr>
+        <w:t xml:space="preserve">php </w:t>
       </w:r>
       <w:r>
         <w:rPr>
@@ -1086,307 +1420,6 @@
           <w:szCs w:val="20"/>
         </w:rPr>
         <w:t>-</w:t>
-      </w:r>
-      <w:r>
-        <w:rPr>
-          <w:rFonts w:ascii="Monaco" w:hAnsi="Monaco" w:cs="Courier New"/>
-          <w:sz w:val="20"/>
-          <w:szCs w:val="20"/>
-        </w:rPr>
-        <w:t xml:space="preserve"> </w:t>
-      </w:r>
-      <w:r>
-        <w:rPr>
-          <w:rFonts w:ascii="Monaco" w:hAnsi="Monaco" w:cs="Courier New"/>
-          <w:color w:val="116BAB"/>
-          <w:sz w:val="20"/>
-          <w:szCs w:val="20"/>
-        </w:rPr>
-        <w:t>--install-</w:t>
-      </w:r>
-      <w:proofErr w:type="spellStart"/>
-      <w:r>
-        <w:rPr>
-          <w:rFonts w:ascii="Monaco" w:hAnsi="Monaco" w:cs="Courier New"/>
-          <w:color w:val="116BAB"/>
-          <w:sz w:val="20"/>
-          <w:szCs w:val="20"/>
-        </w:rPr>
-        <w:t>dir</w:t>
-      </w:r>
-      <w:proofErr w:type="spellEnd"/>
-      <w:r>
-        <w:rPr>
-          <w:rFonts w:ascii="Monaco" w:hAnsi="Monaco" w:cs="Courier New"/>
-          <w:color w:val="859900"/>
-          <w:sz w:val="20"/>
-          <w:szCs w:val="20"/>
-        </w:rPr>
-        <w:t>=</w:t>
-      </w:r>
-      <w:r>
-        <w:rPr>
-          <w:rFonts w:ascii="Monaco" w:hAnsi="Monaco" w:cs="Courier New"/>
-          <w:sz w:val="20"/>
-          <w:szCs w:val="20"/>
-        </w:rPr>
-        <w:t>/</w:t>
-      </w:r>
-      <w:proofErr w:type="spellStart"/>
-      <w:r>
-        <w:rPr>
-          <w:rFonts w:ascii="Monaco" w:hAnsi="Monaco" w:cs="Courier New"/>
-          <w:sz w:val="20"/>
-          <w:szCs w:val="20"/>
-        </w:rPr>
-        <w:t>usr</w:t>
-      </w:r>
-      <w:proofErr w:type="spellEnd"/>
-      <w:r>
-        <w:rPr>
-          <w:rFonts w:ascii="Monaco" w:hAnsi="Monaco" w:cs="Courier New"/>
-          <w:sz w:val="20"/>
-          <w:szCs w:val="20"/>
-        </w:rPr>
-        <w:t xml:space="preserve">/bin </w:t>
-      </w:r>
-      <w:r>
-        <w:rPr>
-          <w:rFonts w:ascii="Monaco" w:hAnsi="Monaco" w:cs="Courier New"/>
-          <w:color w:val="116BAB"/>
-          <w:sz w:val="20"/>
-          <w:szCs w:val="20"/>
-        </w:rPr>
-        <w:t>--filename</w:t>
-      </w:r>
-      <w:r>
-        <w:rPr>
-          <w:rFonts w:ascii="Monaco" w:hAnsi="Monaco" w:cs="Courier New"/>
-          <w:color w:val="859900"/>
-          <w:sz w:val="20"/>
-          <w:szCs w:val="20"/>
-        </w:rPr>
-        <w:t>=</w:t>
-      </w:r>
-      <w:r>
-        <w:rPr>
-          <w:rFonts w:ascii="Monaco" w:hAnsi="Monaco" w:cs="Courier New"/>
-          <w:sz w:val="20"/>
-          <w:szCs w:val="20"/>
-        </w:rPr>
-        <w:t>composer</w:t>
-      </w:r>
-    </w:p>
-    <w:p>
-      <w:pPr>
-        <w:pStyle w:val="ListParagraph"/>
-        <w:ind w:left="2520"/>
-      </w:pPr>
-    </w:p>
-    <w:p>
-      <w:pPr>
-        <w:pStyle w:val="ListParagraph"/>
-        <w:numPr>
-          <w:ilvl w:val="2"/>
-          <w:numId w:val="1"/>
-        </w:numPr>
-      </w:pPr>
-      <w:r>
-        <w:t>Obtain authentication keys</w:t>
-      </w:r>
-    </w:p>
-    <w:p>
-      <w:pPr>
-        <w:ind w:left="2880"/>
-      </w:pPr>
-      <w:r>
-        <w:t xml:space="preserve">Username = </w:t>
-      </w:r>
-      <w:r>
-        <w:rPr>
-          <w:rFonts w:ascii="GraphikRegular" w:hAnsi="GraphikRegular"/>
-          <w:color w:val="505050"/>
-          <w:sz w:val="21"/>
-          <w:szCs w:val="21"/>
-          <w:shd w:val="clear" w:color="auto" w:fill="FFFFFF"/>
-        </w:rPr>
-        <w:t>6d304bfc5ac8e8cdac4c60c14247ca39</w:t>
-      </w:r>
-    </w:p>
-    <w:p>
-      <w:r>
-        <w:tab/>
-      </w:r>
-      <w:r>
-        <w:tab/>
-      </w:r>
-      <w:r>
-        <w:tab/>
-      </w:r>
-      <w:r>
-        <w:tab/>
-        <w:t xml:space="preserve">Password = </w:t>
-      </w:r>
-      <w:r>
-        <w:rPr>
-          <w:rFonts w:ascii="GraphikRegular" w:hAnsi="GraphikRegular"/>
-          <w:color w:val="505050"/>
-          <w:sz w:val="21"/>
-          <w:szCs w:val="21"/>
-          <w:shd w:val="clear" w:color="auto" w:fill="FFFFFF"/>
-        </w:rPr>
-        <w:t>65efe00a6ff3fcaf29d8ac13aef70531</w:t>
-      </w:r>
-    </w:p>
-    <w:p>
-      <w:pPr>
-        <w:pStyle w:val="ListParagraph"/>
-        <w:numPr>
-          <w:ilvl w:val="1"/>
-          <w:numId w:val="1"/>
-        </w:numPr>
-      </w:pPr>
-      <w:r>
-        <w:t>Creating User and Permission setup</w:t>
-      </w:r>
-    </w:p>
-    <w:p>
-      <w:pPr>
-        <w:pStyle w:val="ListParagraph"/>
-        <w:numPr>
-          <w:ilvl w:val="2"/>
-          <w:numId w:val="1"/>
-        </w:numPr>
-      </w:pPr>
-      <w:r>
-        <w:t>Create user using command below</w:t>
-      </w:r>
-    </w:p>
-    <w:p>
-      <w:pPr>
-        <w:pStyle w:val="ListParagraph"/>
-        <w:numPr>
-          <w:ilvl w:val="3"/>
-          <w:numId w:val="1"/>
-        </w:numPr>
-      </w:pPr>
-      <w:r>
-        <w:t>a</w:t>
-      </w:r>
-      <w:r>
-        <w:t>dduser username</w:t>
-      </w:r>
-    </w:p>
-    <w:p>
-      <w:pPr>
-        <w:pStyle w:val="ListParagraph"/>
-        <w:numPr>
-          <w:ilvl w:val="3"/>
-          <w:numId w:val="1"/>
-        </w:numPr>
-      </w:pPr>
-      <w:r>
-        <w:t>p</w:t>
-      </w:r>
-      <w:r>
-        <w:t>asswd username</w:t>
-      </w:r>
-    </w:p>
-    <w:p>
-      <w:pPr>
-        <w:pStyle w:val="ListParagraph"/>
-        <w:numPr>
-          <w:ilvl w:val="3"/>
-          <w:numId w:val="1"/>
-        </w:numPr>
-      </w:pPr>
-      <w:r>
-        <w:t>usermod -a -G www-data username</w:t>
-      </w:r>
-    </w:p>
-    <w:p/>
-    <w:p>
-      <w:pPr>
-        <w:pStyle w:val="ListParagraph"/>
-        <w:numPr>
-          <w:ilvl w:val="1"/>
-          <w:numId w:val="1"/>
-        </w:numPr>
-      </w:pPr>
-      <w:r>
-        <w:t>Install Composer</w:t>
-      </w:r>
-    </w:p>
-    <w:p>
-      <w:pPr>
-        <w:pStyle w:val="ListParagraph"/>
-        <w:numPr>
-          <w:ilvl w:val="2"/>
-          <w:numId w:val="1"/>
-        </w:numPr>
-      </w:pPr>
-      <w:r>
-        <w:t>sudo apt-get install curl git</w:t>
-      </w:r>
-    </w:p>
-    <w:p>
-      <w:pPr>
-        <w:pStyle w:val="ListParagraph"/>
-        <w:numPr>
-          <w:ilvl w:val="2"/>
-          <w:numId w:val="1"/>
-        </w:numPr>
-      </w:pPr>
-      <w:r>
-        <w:t>sudo curl -</w:t>
-      </w:r>
-      <w:proofErr w:type="spellStart"/>
-      <w:r>
-        <w:t>sS</w:t>
-      </w:r>
-      <w:proofErr w:type="spellEnd"/>
-      <w:r>
-        <w:t xml:space="preserve"> https://getcomposer.org/installer | php</w:t>
-      </w:r>
-    </w:p>
-    <w:p>
-      <w:pPr>
-        <w:pStyle w:val="ListParagraph"/>
-        <w:numPr>
-          <w:ilvl w:val="2"/>
-          <w:numId w:val="1"/>
-        </w:numPr>
-      </w:pPr>
-      <w:r>
-        <w:t xml:space="preserve">sudo mv </w:t>
-      </w:r>
-      <w:proofErr w:type="spellStart"/>
-      <w:r>
-        <w:t>composer.phar</w:t>
-      </w:r>
-      <w:proofErr w:type="spellEnd"/>
-      <w:r>
-        <w:t xml:space="preserve"> /</w:t>
-      </w:r>
-      <w:proofErr w:type="spellStart"/>
-      <w:r>
-        <w:t>usr</w:t>
-      </w:r>
-      <w:proofErr w:type="spellEnd"/>
-      <w:r>
-        <w:t>/local/bin/composer</w:t>
-      </w:r>
-    </w:p>
-    <w:p>
-      <w:pPr>
-        <w:pStyle w:val="ListParagraph"/>
-        <w:numPr>
-          <w:ilvl w:val="2"/>
-          <w:numId w:val="1"/>
-        </w:numPr>
-      </w:pPr>
-      <w:r>
-        <w:t>or use the below command as per magento website</w:t>
       </w:r>
     </w:p>
     <w:p>
@@ -1414,35 +1447,10 @@
         <w:ind w:left="1080"/>
         <w:rPr>
           <w:rFonts w:ascii="Monaco" w:hAnsi="Monaco" w:cs="Courier New"/>
-          <w:color w:val="116BAB"/>
           <w:sz w:val="20"/>
           <w:szCs w:val="20"/>
         </w:rPr>
       </w:pPr>
-      <w:r>
-        <w:rPr>
-          <w:rFonts w:ascii="Monaco" w:hAnsi="Monaco" w:cs="Courier New"/>
-          <w:sz w:val="20"/>
-          <w:szCs w:val="20"/>
-        </w:rPr>
-        <w:tab/>
-      </w:r>
-      <w:r>
-        <w:rPr>
-          <w:rFonts w:ascii="Monaco" w:hAnsi="Monaco" w:cs="Courier New"/>
-          <w:sz w:val="20"/>
-          <w:szCs w:val="20"/>
-        </w:rPr>
-        <w:tab/>
-      </w:r>
-      <w:r>
-        <w:rPr>
-          <w:rFonts w:ascii="Monaco" w:hAnsi="Monaco" w:cs="Courier New"/>
-          <w:sz w:val="20"/>
-          <w:szCs w:val="20"/>
-        </w:rPr>
-        <w:t xml:space="preserve">curl </w:t>
-      </w:r>
       <w:r>
         <w:rPr>
           <w:rFonts w:ascii="Monaco" w:hAnsi="Monaco" w:cs="Courier New"/>
@@ -1450,9 +1458,8 @@
           <w:sz w:val="20"/>
           <w:szCs w:val="20"/>
         </w:rPr>
-        <w:t>-</w:t>
-      </w:r>
-      <w:proofErr w:type="spellStart"/>
+        <w:tab/>
+      </w:r>
       <w:r>
         <w:rPr>
           <w:rFonts w:ascii="Monaco" w:hAnsi="Monaco" w:cs="Courier New"/>
@@ -1460,33 +1467,16 @@
           <w:sz w:val="20"/>
           <w:szCs w:val="20"/>
         </w:rPr>
-        <w:t>sS</w:t>
-      </w:r>
-      <w:proofErr w:type="spellEnd"/>
+        <w:tab/>
+        <w:t>-</w:t>
+      </w:r>
       <w:r>
         <w:rPr>
           <w:rFonts w:ascii="Monaco" w:hAnsi="Monaco" w:cs="Courier New"/>
           <w:sz w:val="20"/>
           <w:szCs w:val="20"/>
         </w:rPr>
-        <w:t xml:space="preserve"> https://getcomposer.org/installer | </w:t>
-      </w:r>
-      <w:r>
-        <w:rPr>
-          <w:rFonts w:ascii="Monaco" w:hAnsi="Monaco" w:cs="Courier New"/>
-          <w:color w:val="B58900"/>
-          <w:sz w:val="20"/>
-          <w:szCs w:val="20"/>
-        </w:rPr>
-        <w:t xml:space="preserve">sudo </w:t>
-      </w:r>
-      <w:r>
-        <w:rPr>
-          <w:rFonts w:ascii="Monaco" w:hAnsi="Monaco" w:cs="Courier New"/>
-          <w:sz w:val="20"/>
-          <w:szCs w:val="20"/>
-        </w:rPr>
-        <w:t xml:space="preserve">php </w:t>
+        <w:t xml:space="preserve"> </w:t>
       </w:r>
       <w:r>
         <w:rPr>
@@ -1495,38 +1485,9 @@
           <w:sz w:val="20"/>
           <w:szCs w:val="20"/>
         </w:rPr>
-        <w:t>-</w:t>
-      </w:r>
-    </w:p>
-    <w:p>
-      <w:pPr>
-        <w:pStyle w:val="ListParagraph"/>
-        <w:tabs>
-          <w:tab w:val="left" w:pos="916"/>
-          <w:tab w:val="left" w:pos="1832"/>
-          <w:tab w:val="left" w:pos="2748"/>
-          <w:tab w:val="left" w:pos="3664"/>
-          <w:tab w:val="left" w:pos="4580"/>
-          <w:tab w:val="left" w:pos="5496"/>
-          <w:tab w:val="left" w:pos="6412"/>
-          <w:tab w:val="left" w:pos="7328"/>
-          <w:tab w:val="left" w:pos="8244"/>
-          <w:tab w:val="left" w:pos="9160"/>
-          <w:tab w:val="left" w:pos="10076"/>
-          <w:tab w:val="left" w:pos="10992"/>
-          <w:tab w:val="left" w:pos="11908"/>
-          <w:tab w:val="left" w:pos="12824"/>
-          <w:tab w:val="left" w:pos="13740"/>
-          <w:tab w:val="left" w:pos="14656"/>
-        </w:tabs>
-        <w:wordWrap w:val="0"/>
-        <w:ind w:left="1080"/>
-        <w:rPr>
-          <w:rFonts w:ascii="Monaco" w:hAnsi="Monaco" w:cs="Courier New"/>
-          <w:sz w:val="20"/>
-          <w:szCs w:val="20"/>
-        </w:rPr>
-      </w:pPr>
+        <w:t>--install-</w:t>
+      </w:r>
+      <w:proofErr w:type="spellStart"/>
       <w:r>
         <w:rPr>
           <w:rFonts w:ascii="Monaco" w:hAnsi="Monaco" w:cs="Courier New"/>
@@ -1534,7 +1495,43 @@
           <w:sz w:val="20"/>
           <w:szCs w:val="20"/>
         </w:rPr>
-        <w:tab/>
+        <w:t>dir</w:t>
+      </w:r>
+      <w:proofErr w:type="spellEnd"/>
+      <w:r>
+        <w:rPr>
+          <w:rFonts w:ascii="Monaco" w:hAnsi="Monaco" w:cs="Courier New"/>
+          <w:color w:val="859900"/>
+          <w:sz w:val="20"/>
+          <w:szCs w:val="20"/>
+        </w:rPr>
+        <w:t>=</w:t>
+      </w:r>
+      <w:r>
+        <w:rPr>
+          <w:rFonts w:ascii="Monaco" w:hAnsi="Monaco" w:cs="Courier New"/>
+          <w:sz w:val="20"/>
+          <w:szCs w:val="20"/>
+        </w:rPr>
+        <w:t>/</w:t>
+      </w:r>
+      <w:proofErr w:type="spellStart"/>
+      <w:r>
+        <w:rPr>
+          <w:rFonts w:ascii="Monaco" w:hAnsi="Monaco" w:cs="Courier New"/>
+          <w:sz w:val="20"/>
+          <w:szCs w:val="20"/>
+        </w:rPr>
+        <w:t>usr</w:t>
+      </w:r>
+      <w:proofErr w:type="spellEnd"/>
+      <w:r>
+        <w:rPr>
+          <w:rFonts w:ascii="Monaco" w:hAnsi="Monaco" w:cs="Courier New"/>
+          <w:sz w:val="20"/>
+          <w:szCs w:val="20"/>
+        </w:rPr>
+        <w:t xml:space="preserve">/bin </w:t>
       </w:r>
       <w:r>
         <w:rPr>
@@ -1543,37 +1540,8 @@
           <w:sz w:val="20"/>
           <w:szCs w:val="20"/>
         </w:rPr>
-        <w:tab/>
-        <w:t>-</w:t>
-      </w:r>
-      <w:r>
-        <w:rPr>
-          <w:rFonts w:ascii="Monaco" w:hAnsi="Monaco" w:cs="Courier New"/>
-          <w:sz w:val="20"/>
-          <w:szCs w:val="20"/>
-        </w:rPr>
-        <w:t xml:space="preserve"> </w:t>
-      </w:r>
-      <w:r>
-        <w:rPr>
-          <w:rFonts w:ascii="Monaco" w:hAnsi="Monaco" w:cs="Courier New"/>
-          <w:color w:val="116BAB"/>
-          <w:sz w:val="20"/>
-          <w:szCs w:val="20"/>
-        </w:rPr>
-        <w:t>--install-</w:t>
-      </w:r>
-      <w:proofErr w:type="spellStart"/>
-      <w:r>
-        <w:rPr>
-          <w:rFonts w:ascii="Monaco" w:hAnsi="Monaco" w:cs="Courier New"/>
-          <w:color w:val="116BAB"/>
-          <w:sz w:val="20"/>
-          <w:szCs w:val="20"/>
-        </w:rPr>
-        <w:t>dir</w:t>
-      </w:r>
-      <w:proofErr w:type="spellEnd"/>
+        <w:t>--filename</w:t>
+      </w:r>
       <w:r>
         <w:rPr>
           <w:rFonts w:ascii="Monaco" w:hAnsi="Monaco" w:cs="Courier New"/>
@@ -1589,50 +1557,6 @@
           <w:sz w:val="20"/>
           <w:szCs w:val="20"/>
         </w:rPr>
-        <w:t>/</w:t>
-      </w:r>
-      <w:proofErr w:type="spellStart"/>
-      <w:r>
-        <w:rPr>
-          <w:rFonts w:ascii="Monaco" w:hAnsi="Monaco" w:cs="Courier New"/>
-          <w:sz w:val="20"/>
-          <w:szCs w:val="20"/>
-        </w:rPr>
-        <w:t>usr</w:t>
-      </w:r>
-      <w:proofErr w:type="spellEnd"/>
-      <w:r>
-        <w:rPr>
-          <w:rFonts w:ascii="Monaco" w:hAnsi="Monaco" w:cs="Courier New"/>
-          <w:sz w:val="20"/>
-          <w:szCs w:val="20"/>
-        </w:rPr>
-        <w:t xml:space="preserve">/bin </w:t>
-      </w:r>
-      <w:r>
-        <w:rPr>
-          <w:rFonts w:ascii="Monaco" w:hAnsi="Monaco" w:cs="Courier New"/>
-          <w:color w:val="116BAB"/>
-          <w:sz w:val="20"/>
-          <w:szCs w:val="20"/>
-        </w:rPr>
-        <w:t>--filename</w:t>
-      </w:r>
-      <w:r>
-        <w:rPr>
-          <w:rFonts w:ascii="Monaco" w:hAnsi="Monaco" w:cs="Courier New"/>
-          <w:color w:val="859900"/>
-          <w:sz w:val="20"/>
-          <w:szCs w:val="20"/>
-        </w:rPr>
-        <w:t>=</w:t>
-      </w:r>
-      <w:r>
-        <w:rPr>
-          <w:rFonts w:ascii="Monaco" w:hAnsi="Monaco" w:cs="Courier New"/>
-          <w:sz w:val="20"/>
-          <w:szCs w:val="20"/>
-        </w:rPr>
         <w:t>composer</w:t>
       </w:r>
     </w:p>
@@ -1709,11 +1633,6 @@
           <w:rFonts w:ascii="Monaco" w:hAnsi="Monaco"/>
         </w:rPr>
         <w:tab/>
-      </w:r>
-      <w:r>
-        <w:rPr>
-          <w:rFonts w:ascii="Monaco" w:hAnsi="Monaco"/>
-        </w:rPr>
         <w:t xml:space="preserve">composer create-project </w:t>
       </w:r>
       <w:r>
@@ -1765,121 +1684,769 @@
           <w:rFonts w:ascii="Monaco" w:hAnsi="Monaco"/>
         </w:rPr>
         <w:tab/>
-      </w:r>
-      <w:r>
-        <w:rPr>
-          <w:rFonts w:ascii="Monaco" w:hAnsi="Monaco"/>
-        </w:rPr>
-        <w:t xml:space="preserve">agento.com/ magento/project-community-edition </w:t>
-      </w:r>
-      <w:r>
-        <w:rPr>
-          <w:rFonts w:ascii="Monaco" w:hAnsi="Monaco"/>
+        <w:t>agento.com/ magento/project-community-edition .</w:t>
+      </w:r>
+      <w:r>
+        <w:rPr>
+          <w:rFonts w:ascii="Monaco" w:hAnsi="Monaco"/>
+        </w:rPr>
+        <w:t>j</w:t>
+      </w:r>
+    </w:p>
+    <w:p>
+      <w:pPr>
+        <w:pStyle w:val="ListParagraph"/>
+        <w:numPr>
+          <w:ilvl w:val="2"/>
+          <w:numId w:val="1"/>
+        </w:numPr>
+      </w:pPr>
+      <w:r>
+        <w:t>Now run the setup wizard from browser by type server_ip_address</w:t>
+      </w:r>
+    </w:p>
+    <w:p>
+      <w:pPr>
+        <w:pStyle w:val="ListParagraph"/>
+        <w:numPr>
+          <w:ilvl w:val="0"/>
+          <w:numId w:val="1"/>
+        </w:numPr>
+      </w:pPr>
+      <w:r>
+        <w:t>Setup Permission for Magento files</w:t>
+      </w:r>
+    </w:p>
+    <w:p>
+      <w:pPr>
+        <w:pStyle w:val="HTMLPreformatted"/>
+        <w:wordWrap w:val="0"/>
+        <w:rPr>
+          <w:rFonts w:ascii="Monaco" w:hAnsi="Monaco"/>
+        </w:rPr>
+      </w:pPr>
+    </w:p>
+    <w:p>
+      <w:pPr>
+        <w:pStyle w:val="HTMLPreformatted"/>
+        <w:wordWrap w:val="0"/>
+        <w:rPr>
+          <w:rFonts w:ascii="Monaco" w:hAnsi="Monaco"/>
+        </w:rPr>
+      </w:pPr>
+      <w:r>
+        <w:rPr>
+          <w:rFonts w:ascii="Monaco" w:hAnsi="Monaco"/>
+        </w:rPr>
+        <w:tab/>
+      </w:r>
+      <w:r>
+        <w:rPr>
+          <w:rFonts w:ascii="Monaco" w:hAnsi="Monaco"/>
+        </w:rPr>
+        <w:tab/>
+        <w:t xml:space="preserve">find var generated vendor pub/static pub/media app/etc </w:t>
+      </w:r>
+      <w:r>
+        <w:rPr>
+          <w:rStyle w:val="nt"/>
+          <w:rFonts w:ascii="Monaco" w:hAnsi="Monaco"/>
+          <w:color w:val="116BAB"/>
+        </w:rPr>
+        <w:t>-type</w:t>
+      </w:r>
+      <w:r>
+        <w:rPr>
+          <w:rFonts w:ascii="Monaco" w:hAnsi="Monaco"/>
+        </w:rPr>
+        <w:t xml:space="preserve"> f </w:t>
+      </w:r>
+    </w:p>
+    <w:p>
+      <w:pPr>
+        <w:pStyle w:val="HTMLPreformatted"/>
+        <w:wordWrap w:val="0"/>
+        <w:rPr>
+          <w:rFonts w:ascii="Monaco" w:hAnsi="Monaco"/>
+        </w:rPr>
+      </w:pPr>
+      <w:r>
+        <w:rPr>
+          <w:rFonts w:ascii="Monaco" w:hAnsi="Monaco"/>
+        </w:rPr>
+        <w:tab/>
+      </w:r>
+      <w:r>
+        <w:rPr>
+          <w:rFonts w:ascii="Monaco" w:hAnsi="Monaco"/>
+        </w:rPr>
+        <w:tab/>
+      </w:r>
+      <w:r>
+        <w:rPr>
+          <w:rStyle w:val="nt"/>
+          <w:rFonts w:ascii="Monaco" w:hAnsi="Monaco"/>
+          <w:color w:val="116BAB"/>
+        </w:rPr>
+        <w:t>-exec</w:t>
+      </w:r>
+      <w:r>
+        <w:rPr>
+          <w:rFonts w:ascii="Monaco" w:hAnsi="Monaco"/>
+        </w:rPr>
+        <w:t xml:space="preserve"> </w:t>
+      </w:r>
+      <w:proofErr w:type="spellStart"/>
+      <w:r>
+        <w:rPr>
+          <w:rStyle w:val="nb"/>
+          <w:rFonts w:ascii="Monaco" w:hAnsi="Monaco"/>
+          <w:color w:val="B58900"/>
+        </w:rPr>
+        <w:t>chmod</w:t>
+      </w:r>
+      <w:proofErr w:type="spellEnd"/>
+      <w:r>
+        <w:rPr>
+          <w:rStyle w:val="nb"/>
+          <w:rFonts w:ascii="Monaco" w:hAnsi="Monaco"/>
+          <w:color w:val="B58900"/>
+        </w:rPr>
+        <w:t xml:space="preserve"> </w:t>
+      </w:r>
+      <w:r>
+        <w:rPr>
+          <w:rFonts w:ascii="Monaco" w:hAnsi="Monaco"/>
+        </w:rPr>
+        <w:t xml:space="preserve">g+w </w:t>
+      </w:r>
+      <w:r>
+        <w:rPr>
+          <w:rStyle w:val="o"/>
+          <w:rFonts w:ascii="Monaco" w:hAnsi="Monaco"/>
+          <w:color w:val="859900"/>
+        </w:rPr>
+        <w:t>{}</w:t>
+      </w:r>
+      <w:r>
+        <w:rPr>
+          <w:rFonts w:ascii="Monaco" w:hAnsi="Monaco"/>
+        </w:rPr>
+        <w:t xml:space="preserve"> +</w:t>
+      </w:r>
+    </w:p>
+    <w:p>
+      <w:pPr>
+        <w:pStyle w:val="HTMLPreformatted"/>
+        <w:wordWrap w:val="0"/>
+        <w:rPr>
+          <w:rFonts w:ascii="Monaco" w:hAnsi="Monaco"/>
+        </w:rPr>
+      </w:pPr>
+      <w:r>
+        <w:rPr>
+          <w:rFonts w:ascii="Monaco" w:hAnsi="Monaco"/>
+        </w:rPr>
+        <w:tab/>
+      </w:r>
+      <w:r>
+        <w:rPr>
+          <w:rFonts w:ascii="Monaco" w:hAnsi="Monaco"/>
+        </w:rPr>
+        <w:tab/>
+      </w:r>
+      <w:r>
+        <w:rPr>
+          <w:rFonts w:ascii="Monaco" w:hAnsi="Monaco"/>
+        </w:rPr>
+        <w:t xml:space="preserve">find var generated vendor pub/static pub/media app/etc </w:t>
+      </w:r>
+      <w:r>
+        <w:rPr>
+          <w:rFonts w:ascii="Monaco" w:hAnsi="Monaco"/>
+          <w:color w:val="116BAB"/>
+        </w:rPr>
+        <w:t>-type</w:t>
+      </w:r>
+      <w:r>
+        <w:rPr>
+          <w:rFonts w:ascii="Monaco" w:hAnsi="Monaco"/>
+        </w:rPr>
+        <w:t xml:space="preserve"> d </w:t>
+      </w:r>
+    </w:p>
+    <w:p>
+      <w:pPr>
+        <w:pStyle w:val="HTMLPreformatted"/>
+        <w:wordWrap w:val="0"/>
+        <w:rPr>
+          <w:rFonts w:ascii="Monaco" w:hAnsi="Monaco"/>
+        </w:rPr>
+      </w:pPr>
+      <w:r>
+        <w:rPr>
+          <w:rFonts w:ascii="Monaco" w:hAnsi="Monaco"/>
+        </w:rPr>
+        <w:tab/>
+      </w:r>
+      <w:r>
+        <w:rPr>
+          <w:rFonts w:ascii="Monaco" w:hAnsi="Monaco"/>
+        </w:rPr>
+        <w:tab/>
+      </w:r>
+      <w:r>
+        <w:rPr>
+          <w:rFonts w:ascii="Monaco" w:hAnsi="Monaco"/>
+          <w:color w:val="116BAB"/>
+        </w:rPr>
+        <w:t>-exec</w:t>
+      </w:r>
+      <w:r>
+        <w:rPr>
+          <w:rFonts w:ascii="Monaco" w:hAnsi="Monaco"/>
+        </w:rPr>
+        <w:t xml:space="preserve"> </w:t>
+      </w:r>
+      <w:proofErr w:type="spellStart"/>
+      <w:r>
+        <w:rPr>
+          <w:rFonts w:ascii="Monaco" w:hAnsi="Monaco"/>
+          <w:color w:val="B58900"/>
+        </w:rPr>
+        <w:t>chmod</w:t>
+      </w:r>
+      <w:proofErr w:type="spellEnd"/>
+      <w:r>
+        <w:rPr>
+          <w:rFonts w:ascii="Monaco" w:hAnsi="Monaco"/>
+          <w:color w:val="B58900"/>
+        </w:rPr>
+        <w:t xml:space="preserve"> </w:t>
+      </w:r>
+      <w:proofErr w:type="spellStart"/>
+      <w:r>
+        <w:rPr>
+          <w:rFonts w:ascii="Monaco" w:hAnsi="Monaco"/>
+        </w:rPr>
+        <w:t>g+ws</w:t>
+      </w:r>
+      <w:proofErr w:type="spellEnd"/>
+      <w:r>
+        <w:rPr>
+          <w:rFonts w:ascii="Monaco" w:hAnsi="Monaco"/>
+        </w:rPr>
+        <w:t xml:space="preserve"> </w:t>
+      </w:r>
+      <w:r>
+        <w:rPr>
+          <w:rFonts w:ascii="Monaco" w:hAnsi="Monaco"/>
+          <w:color w:val="859900"/>
+        </w:rPr>
+        <w:t>{}</w:t>
+      </w:r>
+      <w:r>
+        <w:rPr>
+          <w:rFonts w:ascii="Monaco" w:hAnsi="Monaco"/>
+        </w:rPr>
+        <w:t xml:space="preserve"> +</w:t>
+      </w:r>
+    </w:p>
+    <w:p>
+      <w:pPr>
+        <w:pStyle w:val="HTMLPreformatted"/>
+        <w:wordWrap w:val="0"/>
+        <w:rPr>
+          <w:rFonts w:ascii="Monaco" w:hAnsi="Monaco"/>
+        </w:rPr>
+      </w:pPr>
+      <w:r>
+        <w:rPr>
+          <w:rFonts w:ascii="Monaco" w:hAnsi="Monaco"/>
+        </w:rPr>
+        <w:tab/>
+      </w:r>
+      <w:r>
+        <w:rPr>
+          <w:rFonts w:ascii="Monaco" w:hAnsi="Monaco"/>
+        </w:rPr>
+        <w:tab/>
+      </w:r>
+      <w:proofErr w:type="spellStart"/>
+      <w:r>
+        <w:rPr>
+          <w:rFonts w:ascii="Monaco" w:hAnsi="Monaco"/>
+          <w:color w:val="B58900"/>
+        </w:rPr>
+        <w:t>chown</w:t>
+      </w:r>
+      <w:proofErr w:type="spellEnd"/>
+      <w:r>
+        <w:rPr>
+          <w:rFonts w:ascii="Monaco" w:hAnsi="Monaco"/>
+        </w:rPr>
+        <w:t xml:space="preserve"> </w:t>
+      </w:r>
+      <w:r>
+        <w:rPr>
+          <w:rFonts w:ascii="Monaco" w:hAnsi="Monaco"/>
+          <w:color w:val="116BAB"/>
+        </w:rPr>
+        <w:t>-R</w:t>
+      </w:r>
+      <w:r>
+        <w:rPr>
+          <w:rFonts w:ascii="Monaco" w:hAnsi="Monaco"/>
+        </w:rPr>
+        <w:t xml:space="preserve"> :www-data </w:t>
+      </w:r>
+      <w:r>
+        <w:rPr>
+          <w:rFonts w:ascii="Monaco" w:hAnsi="Monaco"/>
+          <w:color w:val="B58900"/>
         </w:rPr>
         <w:t>.</w:t>
       </w:r>
-    </w:p>
-    <w:p>
-      <w:pPr>
-        <w:pStyle w:val="ListParagraph"/>
-        <w:numPr>
-          <w:ilvl w:val="2"/>
-          <w:numId w:val="1"/>
-        </w:numPr>
-      </w:pPr>
-      <w:r>
-        <w:t>Now run the setup wizard from browser by type server_ip_address</w:t>
-      </w:r>
-    </w:p>
-    <w:p>
-      <w:pPr>
-        <w:pStyle w:val="ListParagraph"/>
+      <w:r>
+        <w:rPr>
+          <w:rFonts w:ascii="Monaco" w:hAnsi="Monaco"/>
+        </w:rPr>
+        <w:t xml:space="preserve"> </w:t>
+      </w:r>
+      <w:r>
+        <w:rPr>
+          <w:rFonts w:ascii="Monaco" w:hAnsi="Monaco"/>
+          <w:color w:val="93A1A1"/>
+        </w:rPr>
+        <w:t># Ubuntu</w:t>
+      </w:r>
+    </w:p>
+    <w:p>
+      <w:pPr>
+        <w:pStyle w:val="HTMLPreformatted"/>
+        <w:wordWrap w:val="0"/>
+        <w:rPr>
+          <w:rFonts w:ascii="Monaco" w:hAnsi="Monaco"/>
+        </w:rPr>
+      </w:pPr>
+      <w:r>
+        <w:rPr>
+          <w:rFonts w:ascii="Monaco" w:hAnsi="Monaco"/>
+        </w:rPr>
+        <w:tab/>
+      </w:r>
+      <w:r>
+        <w:rPr>
+          <w:rFonts w:ascii="Monaco" w:hAnsi="Monaco"/>
+        </w:rPr>
+        <w:tab/>
+      </w:r>
+      <w:proofErr w:type="spellStart"/>
+      <w:r>
+        <w:rPr>
+          <w:rFonts w:ascii="Monaco" w:hAnsi="Monaco"/>
+          <w:color w:val="B58900"/>
+        </w:rPr>
+        <w:t>chmod</w:t>
+      </w:r>
+      <w:proofErr w:type="spellEnd"/>
+      <w:r>
+        <w:rPr>
+          <w:rFonts w:ascii="Monaco" w:hAnsi="Monaco"/>
+          <w:color w:val="B58900"/>
+        </w:rPr>
+        <w:t xml:space="preserve"> </w:t>
+      </w:r>
+      <w:proofErr w:type="spellStart"/>
+      <w:r>
+        <w:rPr>
+          <w:rFonts w:ascii="Monaco" w:hAnsi="Monaco"/>
+        </w:rPr>
+        <w:t>u+x</w:t>
+      </w:r>
+      <w:proofErr w:type="spellEnd"/>
+      <w:r>
+        <w:rPr>
+          <w:rFonts w:ascii="Monaco" w:hAnsi="Monaco"/>
+        </w:rPr>
+        <w:t xml:space="preserve"> bin/magento</w:t>
+      </w:r>
+    </w:p>
+    <w:p>
+      <w:pPr>
+        <w:pStyle w:val="HTMLPreformatted"/>
         <w:numPr>
           <w:ilvl w:val="0"/>
           <w:numId w:val="1"/>
         </w:numPr>
-      </w:pPr>
-      <w:r>
-        <w:t>Setup Permission for Magento files</w:t>
-      </w:r>
-    </w:p>
-    <w:p>
-      <w:pPr>
-        <w:pStyle w:val="HTMLPreformatted"/>
-        <w:wordWrap w:val="0"/>
-        <w:rPr>
-          <w:rFonts w:ascii="Monaco" w:hAnsi="Monaco"/>
-        </w:rPr>
-      </w:pPr>
-    </w:p>
-    <w:p>
-      <w:pPr>
-        <w:pStyle w:val="HTMLPreformatted"/>
-        <w:wordWrap w:val="0"/>
-        <w:rPr>
-          <w:rFonts w:ascii="Monaco" w:hAnsi="Monaco"/>
-        </w:rPr>
-      </w:pPr>
-      <w:r>
-        <w:rPr>
-          <w:rFonts w:ascii="Monaco" w:hAnsi="Monaco"/>
-        </w:rPr>
-        <w:tab/>
-      </w:r>
-      <w:r>
-        <w:rPr>
-          <w:rFonts w:ascii="Monaco" w:hAnsi="Monaco"/>
-        </w:rPr>
-        <w:tab/>
-      </w:r>
-      <w:r>
-        <w:rPr>
-          <w:rFonts w:ascii="Monaco" w:hAnsi="Monaco"/>
-        </w:rPr>
-        <w:t xml:space="preserve">find var generated vendor pub/static pub/media app/etc </w:t>
-      </w:r>
-      <w:r>
-        <w:rPr>
-          <w:rStyle w:val="nt"/>
-          <w:rFonts w:ascii="Monaco" w:hAnsi="Monaco"/>
-          <w:color w:val="116BAB"/>
-        </w:rPr>
-        <w:t>-type</w:t>
-      </w:r>
-      <w:r>
-        <w:rPr>
-          <w:rFonts w:ascii="Monaco" w:hAnsi="Monaco"/>
-        </w:rPr>
-        <w:t xml:space="preserve"> f </w:t>
-      </w:r>
-    </w:p>
-    <w:p>
-      <w:pPr>
-        <w:pStyle w:val="HTMLPreformatted"/>
-        <w:wordWrap w:val="0"/>
-        <w:rPr>
-          <w:rFonts w:ascii="Monaco" w:hAnsi="Monaco"/>
-        </w:rPr>
-      </w:pPr>
-      <w:r>
-        <w:rPr>
-          <w:rFonts w:ascii="Monaco" w:hAnsi="Monaco"/>
-        </w:rPr>
-        <w:tab/>
-      </w:r>
-      <w:r>
-        <w:rPr>
-          <w:rFonts w:ascii="Monaco" w:hAnsi="Monaco"/>
-        </w:rPr>
-        <w:tab/>
-      </w:r>
-      <w:r>
-        <w:rPr>
-          <w:rStyle w:val="nt"/>
-          <w:rFonts w:ascii="Monaco" w:hAnsi="Monaco"/>
-          <w:color w:val="116BAB"/>
-        </w:rPr>
-        <w:t>-exec</w:t>
+        <w:wordWrap w:val="0"/>
+        <w:rPr>
+          <w:rFonts w:ascii="Monaco" w:hAnsi="Monaco"/>
+        </w:rPr>
+      </w:pPr>
+      <w:r>
+        <w:rPr>
+          <w:rFonts w:ascii="Monaco" w:hAnsi="Monaco"/>
+        </w:rPr>
+        <w:t xml:space="preserve">Installing Sample </w:t>
+      </w:r>
+      <w:r>
+        <w:rPr>
+          <w:rFonts w:ascii="Monaco" w:hAnsi="Monaco"/>
+        </w:rPr>
+        <w:t>Data in Magento</w:t>
+      </w:r>
+    </w:p>
+    <w:p>
+      <w:pPr>
+        <w:pStyle w:val="HTMLPreformatted"/>
+        <w:numPr>
+          <w:ilvl w:val="1"/>
+          <w:numId w:val="1"/>
+        </w:numPr>
+        <w:wordWrap w:val="0"/>
+        <w:rPr>
+          <w:rFonts w:ascii="Monaco" w:hAnsi="Monaco"/>
+        </w:rPr>
+      </w:pPr>
+      <w:r>
+        <w:rPr>
+          <w:rFonts w:ascii="Monaco" w:hAnsi="Monaco"/>
+        </w:rPr>
+        <w:t>php bin/magento sampledata:deploy</w:t>
+      </w:r>
+    </w:p>
+    <w:p>
+      <w:pPr>
+        <w:pStyle w:val="HTMLPreformatted"/>
+        <w:numPr>
+          <w:ilvl w:val="1"/>
+          <w:numId w:val="1"/>
+        </w:numPr>
+        <w:wordWrap w:val="0"/>
+        <w:rPr>
+          <w:rFonts w:ascii="Monaco" w:hAnsi="Monaco"/>
+        </w:rPr>
+      </w:pPr>
+      <w:r>
+        <w:rPr>
+          <w:rFonts w:ascii="Monaco" w:hAnsi="Monaco"/>
+        </w:rPr>
+        <w:t>php bin/magento setup:upgrade</w:t>
+      </w:r>
+    </w:p>
+    <w:p>
+      <w:pPr>
+        <w:pStyle w:val="HTMLPreformatted"/>
+        <w:numPr>
+          <w:ilvl w:val="0"/>
+          <w:numId w:val="1"/>
+        </w:numPr>
+        <w:wordWrap w:val="0"/>
+        <w:rPr>
+          <w:rFonts w:ascii="Monaco" w:hAnsi="Monaco"/>
+        </w:rPr>
+      </w:pPr>
+      <w:r>
+        <w:rPr>
+          <w:rFonts w:ascii="Monaco" w:hAnsi="Monaco"/>
+        </w:rPr>
+        <w:t>Creating Magento C</w:t>
+      </w:r>
+      <w:r>
+        <w:rPr>
+          <w:rFonts w:ascii="Monaco" w:hAnsi="Monaco"/>
+        </w:rPr>
+        <w:t>ro</w:t>
+      </w:r>
+      <w:r>
+        <w:rPr>
+          <w:rFonts w:ascii="Monaco" w:hAnsi="Monaco"/>
+        </w:rPr>
+        <w:t>ntab</w:t>
+      </w:r>
+    </w:p>
+    <w:p>
+      <w:pPr>
+        <w:pStyle w:val="HTMLPreformatted"/>
+        <w:numPr>
+          <w:ilvl w:val="1"/>
+          <w:numId w:val="1"/>
+        </w:numPr>
+        <w:wordWrap w:val="0"/>
+        <w:rPr>
+          <w:rFonts w:ascii="Monaco" w:hAnsi="Monaco"/>
+        </w:rPr>
+      </w:pPr>
+      <w:r>
+        <w:rPr>
+          <w:rFonts w:ascii="Monaco" w:hAnsi="Monaco"/>
+        </w:rPr>
+        <w:t>Change to magento root directory</w:t>
+      </w:r>
+    </w:p>
+    <w:p>
+      <w:pPr>
+        <w:pStyle w:val="HTMLPreformatted"/>
+        <w:numPr>
+          <w:ilvl w:val="1"/>
+          <w:numId w:val="1"/>
+        </w:numPr>
+        <w:wordWrap w:val="0"/>
+        <w:rPr>
+          <w:rFonts w:ascii="Monaco" w:hAnsi="Monaco"/>
+        </w:rPr>
+      </w:pPr>
+      <w:r>
+        <w:rPr>
+          <w:rFonts w:ascii="Monaco" w:hAnsi="Monaco"/>
+        </w:rPr>
+        <w:t>Enter below command</w:t>
+      </w:r>
+    </w:p>
+    <w:p>
+      <w:pPr>
+        <w:pStyle w:val="HTMLPreformatted"/>
+        <w:wordWrap w:val="0"/>
+        <w:ind w:left="1800"/>
+        <w:rPr>
+          <w:rFonts w:ascii="Monaco" w:hAnsi="Monaco"/>
+        </w:rPr>
+      </w:pPr>
+      <w:r>
+        <w:rPr>
+          <w:rFonts w:ascii="Monaco" w:hAnsi="Monaco"/>
+        </w:rPr>
+        <w:t xml:space="preserve">php bin/magento crontab:install </w:t>
+      </w:r>
+      <w:r>
+        <w:rPr>
+          <w:rFonts w:ascii="Monaco" w:hAnsi="Monaco"/>
+        </w:rPr>
+        <w:t>–</w:t>
+      </w:r>
+      <w:r>
+        <w:rPr>
+          <w:rFonts w:ascii="Monaco" w:hAnsi="Monaco"/>
+        </w:rPr>
+        <w:t>force</w:t>
+      </w:r>
+    </w:p>
+    <w:p>
+      <w:pPr>
+        <w:pStyle w:val="HTMLPreformatted"/>
+        <w:numPr>
+          <w:ilvl w:val="1"/>
+          <w:numId w:val="1"/>
+        </w:numPr>
+        <w:wordWrap w:val="0"/>
+        <w:rPr>
+          <w:rFonts w:ascii="Monaco" w:hAnsi="Monaco"/>
+        </w:rPr>
+      </w:pPr>
+      <w:r>
+        <w:rPr>
+          <w:rFonts w:ascii="Monaco" w:hAnsi="Monaco"/>
+        </w:rPr>
+        <w:t>To view crontab, enter following command</w:t>
+      </w:r>
+    </w:p>
+    <w:p>
+      <w:pPr>
+        <w:pStyle w:val="HTMLPreformatted"/>
+        <w:wordWrap w:val="0"/>
+        <w:ind w:left="1800"/>
+        <w:rPr>
+          <w:rFonts w:ascii="Monaco" w:hAnsi="Monaco"/>
+        </w:rPr>
+      </w:pPr>
+      <w:r>
+        <w:rPr>
+          <w:rFonts w:ascii="Monaco" w:hAnsi="Monaco"/>
+        </w:rPr>
+        <w:t>Crontab -l</w:t>
+      </w:r>
+    </w:p>
+    <w:p>
+      <w:pPr>
+        <w:pStyle w:val="HTMLPreformatted"/>
+        <w:numPr>
+          <w:ilvl w:val="0"/>
+          <w:numId w:val="1"/>
+        </w:numPr>
+        <w:wordWrap w:val="0"/>
+        <w:rPr>
+          <w:rFonts w:ascii="Monaco" w:hAnsi="Monaco"/>
+        </w:rPr>
+      </w:pPr>
+      <w:r>
+        <w:rPr>
+          <w:rFonts w:ascii="Monaco" w:hAnsi="Monaco"/>
+        </w:rPr>
+        <w:t>Installing Extension</w:t>
+      </w:r>
+    </w:p>
+    <w:p>
+      <w:pPr>
+        <w:pStyle w:val="HTMLPreformatted"/>
+        <w:numPr>
+          <w:ilvl w:val="1"/>
+          <w:numId w:val="1"/>
+        </w:numPr>
+        <w:wordWrap w:val="0"/>
+        <w:rPr>
+          <w:rFonts w:ascii="Monaco" w:hAnsi="Monaco"/>
+        </w:rPr>
+      </w:pPr>
+      <w:r>
+        <w:rPr>
+          <w:rFonts w:ascii="Monaco" w:hAnsi="Monaco"/>
+        </w:rPr>
+        <w:t>Backup your database</w:t>
+      </w:r>
+    </w:p>
+    <w:p>
+      <w:pPr>
+        <w:pStyle w:val="HTMLPreformatted"/>
+        <w:numPr>
+          <w:ilvl w:val="1"/>
+          <w:numId w:val="1"/>
+        </w:numPr>
+        <w:wordWrap w:val="0"/>
+        <w:rPr>
+          <w:rFonts w:ascii="Monaco" w:hAnsi="Monaco"/>
+        </w:rPr>
+      </w:pPr>
+      <w:r>
+        <w:rPr>
+          <w:rFonts w:ascii="Monaco" w:hAnsi="Monaco"/>
+        </w:rPr>
+        <w:t>Enable maintenance mode using below command</w:t>
+      </w:r>
+    </w:p>
+    <w:p>
+      <w:pPr>
+        <w:pStyle w:val="HTMLPreformatted"/>
+        <w:wordWrap w:val="0"/>
+        <w:ind w:left="1800"/>
+        <w:rPr>
+          <w:rFonts w:ascii="Monaco" w:hAnsi="Monaco"/>
+        </w:rPr>
+      </w:pPr>
+      <w:r>
+        <w:rPr>
+          <w:rFonts w:ascii="Monaco" w:hAnsi="Monaco"/>
+        </w:rPr>
+        <w:t xml:space="preserve">php bin/magento </w:t>
+      </w:r>
+      <w:proofErr w:type="spellStart"/>
+      <w:r>
+        <w:rPr>
+          <w:rFonts w:ascii="Monaco" w:hAnsi="Monaco"/>
+        </w:rPr>
+        <w:t>maintenance:enable</w:t>
+      </w:r>
+      <w:proofErr w:type="spellEnd"/>
+    </w:p>
+    <w:p>
+      <w:pPr>
+        <w:pStyle w:val="HTMLPreformatted"/>
+        <w:numPr>
+          <w:ilvl w:val="1"/>
+          <w:numId w:val="1"/>
+        </w:numPr>
+        <w:wordWrap w:val="0"/>
+        <w:rPr>
+          <w:rFonts w:ascii="Monaco" w:hAnsi="Monaco"/>
+        </w:rPr>
+      </w:pPr>
+      <w:r>
+        <w:rPr>
+          <w:rFonts w:ascii="Monaco" w:hAnsi="Monaco"/>
+        </w:rPr>
+        <w:t>Get extension from magento marketplace</w:t>
+      </w:r>
+    </w:p>
+    <w:p>
+      <w:pPr>
+        <w:pStyle w:val="HTMLPreformatted"/>
+        <w:numPr>
+          <w:ilvl w:val="1"/>
+          <w:numId w:val="1"/>
+        </w:numPr>
+        <w:wordWrap w:val="0"/>
+        <w:rPr>
+          <w:rFonts w:ascii="Monaco" w:hAnsi="Monaco"/>
+        </w:rPr>
+      </w:pPr>
+      <w:r>
+        <w:rPr>
+          <w:rFonts w:ascii="Monaco" w:hAnsi="Monaco"/>
+        </w:rPr>
+        <w:t>Get extension composer name &amp; version</w:t>
+      </w:r>
+      <w:r>
+        <w:rPr>
+          <w:rFonts w:ascii="Monaco" w:hAnsi="Monaco"/>
+        </w:rPr>
+        <w:t xml:space="preserve"> by click profile </w:t>
+      </w:r>
+      <w:r>
+        <w:rPr>
+          <w:rFonts w:ascii="Monaco" w:hAnsi="Monaco"/>
+        </w:rPr>
+        <w:sym w:font="Wingdings" w:char="F0E0"/>
+      </w:r>
+      <w:r>
+        <w:rPr>
+          <w:rFonts w:ascii="Monaco" w:hAnsi="Monaco"/>
+        </w:rPr>
+        <w:t xml:space="preserve"> My Purchase </w:t>
+      </w:r>
+      <w:r>
+        <w:rPr>
+          <w:rFonts w:ascii="Monaco" w:hAnsi="Monaco"/>
+        </w:rPr>
+        <w:sym w:font="Wingdings" w:char="F0E0"/>
+      </w:r>
+      <w:r>
+        <w:rPr>
+          <w:rFonts w:ascii="Monaco" w:hAnsi="Monaco"/>
+        </w:rPr>
+        <w:t xml:space="preserve"> Technical Detail</w:t>
+      </w:r>
+    </w:p>
+    <w:p>
+      <w:pPr>
+        <w:pStyle w:val="HTMLPreformatted"/>
+        <w:numPr>
+          <w:ilvl w:val="1"/>
+          <w:numId w:val="1"/>
+        </w:numPr>
+        <w:wordWrap w:val="0"/>
+        <w:rPr>
+          <w:rFonts w:ascii="Monaco" w:hAnsi="Monaco"/>
+        </w:rPr>
+      </w:pPr>
+      <w:r>
+        <w:rPr>
+          <w:rFonts w:ascii="Monaco" w:hAnsi="Monaco"/>
+        </w:rPr>
+        <w:t xml:space="preserve">Update </w:t>
+      </w:r>
+      <w:proofErr w:type="spellStart"/>
+      <w:r>
+        <w:rPr>
+          <w:rFonts w:ascii="Monaco" w:hAnsi="Monaco"/>
+        </w:rPr>
+        <w:t>composer.json</w:t>
+      </w:r>
+      <w:proofErr w:type="spellEnd"/>
+      <w:r>
+        <w:rPr>
+          <w:rFonts w:ascii="Monaco" w:hAnsi="Monaco"/>
+        </w:rPr>
+        <w:t xml:space="preserve"> file in magento project with name</w:t>
       </w:r>
       <w:r>
         <w:rPr>
@@ -1887,21 +2454,118 @@
         </w:rPr>
         <w:t xml:space="preserve"> </w:t>
       </w:r>
-      <w:proofErr w:type="spellStart"/>
-      <w:r>
-        <w:rPr>
-          <w:rStyle w:val="nb"/>
-          <w:rFonts w:ascii="Monaco" w:hAnsi="Monaco"/>
-          <w:color w:val="B58900"/>
-        </w:rPr>
-        <w:t>chmod</w:t>
-      </w:r>
-      <w:proofErr w:type="spellEnd"/>
-      <w:r>
-        <w:rPr>
-          <w:rStyle w:val="nb"/>
-          <w:rFonts w:ascii="Monaco" w:hAnsi="Monaco"/>
-          <w:color w:val="B58900"/>
+      <w:r>
+        <w:rPr>
+          <w:rFonts w:ascii="Monaco" w:hAnsi="Monaco"/>
+        </w:rPr>
+        <w:t>&amp;</w:t>
+      </w:r>
+      <w:proofErr w:type="spellStart"/>
+      <w:r>
+        <w:rPr>
+          <w:rFonts w:ascii="Monaco" w:hAnsi="Monaco"/>
+        </w:rPr>
+        <w:t>verion</w:t>
+      </w:r>
+      <w:proofErr w:type="spellEnd"/>
+      <w:r>
+        <w:rPr>
+          <w:rFonts w:ascii="Monaco" w:hAnsi="Monaco"/>
+        </w:rPr>
+        <w:t xml:space="preserve"> of extension</w:t>
+      </w:r>
+      <w:r>
+        <w:rPr>
+          <w:rFonts w:ascii="Monaco" w:hAnsi="Monaco"/>
+        </w:rPr>
+        <w:t xml:space="preserve"> by running below command from magento root directory</w:t>
+      </w:r>
+    </w:p>
+    <w:p>
+      <w:pPr>
+        <w:pStyle w:val="HTMLPreformatted"/>
+        <w:wordWrap w:val="0"/>
+        <w:ind w:left="1800"/>
+        <w:rPr>
+          <w:rFonts w:ascii="Monaco" w:hAnsi="Monaco"/>
+        </w:rPr>
+      </w:pPr>
+      <w:r>
+        <w:rPr>
+          <w:rFonts w:ascii="Monaco" w:hAnsi="Monaco"/>
+        </w:rPr>
+        <w:t xml:space="preserve">Composer require </w:t>
+      </w:r>
+      <w:proofErr w:type="spellStart"/>
+      <w:r>
+        <w:rPr>
+          <w:rFonts w:ascii="Monaco" w:hAnsi="Monaco"/>
+        </w:rPr>
+        <w:t>extension_name:version</w:t>
+      </w:r>
+      <w:proofErr w:type="spellEnd"/>
+    </w:p>
+    <w:p>
+      <w:pPr>
+        <w:pStyle w:val="HTMLPreformatted"/>
+        <w:wordWrap w:val="0"/>
+        <w:ind w:left="1800"/>
+        <w:rPr>
+          <w:rFonts w:ascii="Monaco" w:hAnsi="Monaco"/>
+        </w:rPr>
+      </w:pPr>
+    </w:p>
+    <w:p>
+      <w:pPr>
+        <w:pStyle w:val="HTMLPreformatted"/>
+        <w:numPr>
+          <w:ilvl w:val="1"/>
+          <w:numId w:val="1"/>
+        </w:numPr>
+        <w:wordWrap w:val="0"/>
+        <w:rPr>
+          <w:rFonts w:ascii="Monaco" w:hAnsi="Monaco"/>
+        </w:rPr>
+      </w:pPr>
+      <w:r>
+        <w:rPr>
+          <w:rFonts w:ascii="Monaco" w:hAnsi="Monaco"/>
+        </w:rPr>
+        <w:t>Verify extension install properly</w:t>
+      </w:r>
+      <w:r>
+        <w:rPr>
+          <w:rFonts w:ascii="Monaco" w:hAnsi="Monaco"/>
+        </w:rPr>
+        <w:t xml:space="preserve"> by running below command</w:t>
+      </w:r>
+    </w:p>
+    <w:p>
+      <w:pPr>
+        <w:pStyle w:val="HTMLPreformatted"/>
+        <w:wordWrap w:val="0"/>
+        <w:ind w:left="1800"/>
+        <w:rPr>
+          <w:rFonts w:ascii="Monaco" w:hAnsi="Monaco"/>
+        </w:rPr>
+      </w:pPr>
+      <w:r>
+        <w:rPr>
+          <w:rFonts w:ascii="Monaco" w:hAnsi="Monaco"/>
+        </w:rPr>
+        <w:t xml:space="preserve">php bin/magento </w:t>
+      </w:r>
+      <w:proofErr w:type="spellStart"/>
+      <w:r>
+        <w:rPr>
+          <w:rFonts w:ascii="Monaco" w:hAnsi="Monaco"/>
+        </w:rPr>
+        <w:t>module:status</w:t>
+      </w:r>
+      <w:proofErr w:type="spellEnd"/>
+      <w:r>
+        <w:rPr>
+          <w:rFonts w:ascii="Monaco" w:hAnsi="Monaco"/>
         </w:rPr>
         <w:t xml:space="preserve"> </w:t>
       </w:r>
@@ -1910,7 +2574,66 @@
         <w:rPr>
           <w:rFonts w:ascii="Monaco" w:hAnsi="Monaco"/>
         </w:rPr>
-        <w:t>g+w</w:t>
+        <w:t>extension_name</w:t>
+      </w:r>
+      <w:proofErr w:type="spellEnd"/>
+    </w:p>
+    <w:p>
+      <w:pPr>
+        <w:pStyle w:val="HTMLPreformatted"/>
+        <w:numPr>
+          <w:ilvl w:val="1"/>
+          <w:numId w:val="1"/>
+        </w:numPr>
+        <w:wordWrap w:val="0"/>
+        <w:rPr>
+          <w:rFonts w:ascii="Monaco" w:hAnsi="Monaco"/>
+        </w:rPr>
+      </w:pPr>
+      <w:r>
+        <w:rPr>
+          <w:rFonts w:ascii="Monaco" w:hAnsi="Monaco"/>
+        </w:rPr>
+        <w:t>Enable and configure the extension</w:t>
+      </w:r>
+    </w:p>
+    <w:p>
+      <w:pPr>
+        <w:pStyle w:val="HTMLPreformatted"/>
+        <w:wordWrap w:val="0"/>
+        <w:ind w:left="1800"/>
+        <w:rPr>
+          <w:rFonts w:ascii="Monaco" w:hAnsi="Monaco"/>
+        </w:rPr>
+      </w:pPr>
+      <w:r>
+        <w:rPr>
+          <w:rFonts w:ascii="Monaco" w:hAnsi="Monaco"/>
+        </w:rPr>
+        <w:t>To enable the module run below command</w:t>
+      </w:r>
+    </w:p>
+    <w:p>
+      <w:pPr>
+        <w:pStyle w:val="HTMLPreformatted"/>
+        <w:wordWrap w:val="0"/>
+        <w:ind w:left="1800"/>
+        <w:rPr>
+          <w:rFonts w:ascii="Monaco" w:hAnsi="Monaco"/>
+        </w:rPr>
+      </w:pPr>
+      <w:r>
+        <w:rPr>
+          <w:rFonts w:ascii="Monaco" w:hAnsi="Monaco"/>
+        </w:rPr>
+        <w:t xml:space="preserve">php bin/magento </w:t>
+      </w:r>
+      <w:proofErr w:type="spellStart"/>
+      <w:r>
+        <w:rPr>
+          <w:rFonts w:ascii="Monaco" w:hAnsi="Monaco"/>
+        </w:rPr>
+        <w:t>module:enable</w:t>
       </w:r>
       <w:proofErr w:type="spellEnd"/>
       <w:r>
@@ -1919,257 +2642,100 @@
         </w:rPr>
         <w:t xml:space="preserve"> </w:t>
       </w:r>
-      <w:r>
-        <w:rPr>
-          <w:rStyle w:val="o"/>
-          <w:rFonts w:ascii="Monaco" w:hAnsi="Monaco"/>
-          <w:color w:val="859900"/>
-        </w:rPr>
-        <w:t>{}</w:t>
-      </w:r>
-      <w:r>
-        <w:rPr>
-          <w:rFonts w:ascii="Monaco" w:hAnsi="Monaco"/>
-        </w:rPr>
-        <w:t xml:space="preserve"> +</w:t>
-      </w:r>
-    </w:p>
-    <w:p>
-      <w:pPr>
-        <w:pStyle w:val="HTMLPreformatted"/>
-        <w:wordWrap w:val="0"/>
-        <w:rPr>
-          <w:rFonts w:ascii="Monaco" w:hAnsi="Monaco"/>
-        </w:rPr>
-      </w:pPr>
-      <w:r>
-        <w:rPr>
-          <w:rFonts w:ascii="Monaco" w:hAnsi="Monaco"/>
-        </w:rPr>
-        <w:tab/>
-      </w:r>
-      <w:r>
-        <w:rPr>
-          <w:rFonts w:ascii="Monaco" w:hAnsi="Monaco"/>
-        </w:rPr>
-        <w:tab/>
-      </w:r>
-      <w:r>
-        <w:rPr>
-          <w:rFonts w:ascii="Monaco" w:hAnsi="Monaco"/>
-        </w:rPr>
-        <w:t xml:space="preserve">find var generated vendor pub/static pub/media app/etc </w:t>
-      </w:r>
-      <w:r>
-        <w:rPr>
-          <w:rFonts w:ascii="Monaco" w:hAnsi="Monaco"/>
-          <w:color w:val="116BAB"/>
-        </w:rPr>
-        <w:t>-type</w:t>
-      </w:r>
-      <w:r>
-        <w:rPr>
-          <w:rFonts w:ascii="Monaco" w:hAnsi="Monaco"/>
-        </w:rPr>
-        <w:t xml:space="preserve"> d </w:t>
-      </w:r>
-    </w:p>
-    <w:p>
-      <w:pPr>
-        <w:pStyle w:val="HTMLPreformatted"/>
-        <w:wordWrap w:val="0"/>
-        <w:rPr>
-          <w:rFonts w:ascii="Monaco" w:hAnsi="Monaco"/>
-        </w:rPr>
-      </w:pPr>
-      <w:r>
-        <w:rPr>
-          <w:rFonts w:ascii="Monaco" w:hAnsi="Monaco"/>
-        </w:rPr>
-        <w:tab/>
-      </w:r>
-      <w:r>
-        <w:rPr>
-          <w:rFonts w:ascii="Monaco" w:hAnsi="Monaco"/>
-        </w:rPr>
-        <w:tab/>
-      </w:r>
-      <w:r>
-        <w:rPr>
-          <w:rFonts w:ascii="Monaco" w:hAnsi="Monaco"/>
-          <w:color w:val="116BAB"/>
-        </w:rPr>
-        <w:t>-exec</w:t>
-      </w:r>
-      <w:r>
-        <w:rPr>
-          <w:rFonts w:ascii="Monaco" w:hAnsi="Monaco"/>
-        </w:rPr>
-        <w:t xml:space="preserve"> </w:t>
-      </w:r>
-      <w:proofErr w:type="spellStart"/>
-      <w:r>
-        <w:rPr>
-          <w:rFonts w:ascii="Monaco" w:hAnsi="Monaco"/>
-          <w:color w:val="B58900"/>
-        </w:rPr>
-        <w:t>chmod</w:t>
-      </w:r>
-      <w:proofErr w:type="spellEnd"/>
-      <w:r>
-        <w:rPr>
-          <w:rFonts w:ascii="Monaco" w:hAnsi="Monaco"/>
-          <w:color w:val="B58900"/>
-        </w:rPr>
-        <w:t xml:space="preserve"> </w:t>
-      </w:r>
-      <w:proofErr w:type="spellStart"/>
-      <w:r>
-        <w:rPr>
-          <w:rFonts w:ascii="Monaco" w:hAnsi="Monaco"/>
-        </w:rPr>
-        <w:t>g+ws</w:t>
-      </w:r>
-      <w:proofErr w:type="spellEnd"/>
-      <w:r>
-        <w:rPr>
-          <w:rFonts w:ascii="Monaco" w:hAnsi="Monaco"/>
-        </w:rPr>
-        <w:t xml:space="preserve"> </w:t>
-      </w:r>
-      <w:r>
-        <w:rPr>
-          <w:rFonts w:ascii="Monaco" w:hAnsi="Monaco"/>
-          <w:color w:val="859900"/>
-        </w:rPr>
-        <w:t>{}</w:t>
-      </w:r>
-      <w:r>
-        <w:rPr>
-          <w:rFonts w:ascii="Monaco" w:hAnsi="Monaco"/>
-        </w:rPr>
-        <w:t xml:space="preserve"> +</w:t>
-      </w:r>
-    </w:p>
-    <w:p>
-      <w:pPr>
-        <w:pStyle w:val="HTMLPreformatted"/>
-        <w:wordWrap w:val="0"/>
-        <w:rPr>
-          <w:rFonts w:ascii="Monaco" w:hAnsi="Monaco"/>
-        </w:rPr>
-      </w:pPr>
-      <w:r>
-        <w:rPr>
-          <w:rFonts w:ascii="Monaco" w:hAnsi="Monaco"/>
-        </w:rPr>
-        <w:tab/>
-      </w:r>
-      <w:r>
-        <w:rPr>
-          <w:rFonts w:ascii="Monaco" w:hAnsi="Monaco"/>
-        </w:rPr>
-        <w:tab/>
-      </w:r>
-      <w:proofErr w:type="spellStart"/>
-      <w:r>
-        <w:rPr>
-          <w:rFonts w:ascii="Monaco" w:hAnsi="Monaco"/>
-          <w:color w:val="B58900"/>
-        </w:rPr>
-        <w:t>chown</w:t>
-      </w:r>
-      <w:proofErr w:type="spellEnd"/>
-      <w:r>
-        <w:rPr>
-          <w:rFonts w:ascii="Monaco" w:hAnsi="Monaco"/>
-        </w:rPr>
-        <w:t xml:space="preserve"> </w:t>
-      </w:r>
-      <w:r>
-        <w:rPr>
-          <w:rFonts w:ascii="Monaco" w:hAnsi="Monaco"/>
-          <w:color w:val="116BAB"/>
-        </w:rPr>
-        <w:t>-R</w:t>
-      </w:r>
-      <w:r>
-        <w:rPr>
-          <w:rFonts w:ascii="Monaco" w:hAnsi="Monaco"/>
-        </w:rPr>
-        <w:t xml:space="preserve"> :www-data </w:t>
-      </w:r>
-      <w:r>
-        <w:rPr>
-          <w:rFonts w:ascii="Monaco" w:hAnsi="Monaco"/>
-          <w:color w:val="B58900"/>
-        </w:rPr>
-        <w:t>.</w:t>
-      </w:r>
-      <w:r>
-        <w:rPr>
-          <w:rFonts w:ascii="Monaco" w:hAnsi="Monaco"/>
-        </w:rPr>
-        <w:t xml:space="preserve"> </w:t>
-      </w:r>
-      <w:r>
-        <w:rPr>
-          <w:rFonts w:ascii="Monaco" w:hAnsi="Monaco"/>
-          <w:color w:val="93A1A1"/>
-        </w:rPr>
-        <w:t># Ubuntu</w:t>
-      </w:r>
-    </w:p>
-    <w:p>
-      <w:pPr>
-        <w:pStyle w:val="HTMLPreformatted"/>
-        <w:wordWrap w:val="0"/>
-        <w:rPr>
-          <w:rFonts w:ascii="Monaco" w:hAnsi="Monaco"/>
-        </w:rPr>
-      </w:pPr>
-      <w:r>
-        <w:rPr>
-          <w:rFonts w:ascii="Monaco" w:hAnsi="Monaco"/>
-        </w:rPr>
-        <w:tab/>
-      </w:r>
-      <w:r>
-        <w:rPr>
-          <w:rFonts w:ascii="Monaco" w:hAnsi="Monaco"/>
-        </w:rPr>
-        <w:tab/>
-      </w:r>
-      <w:proofErr w:type="spellStart"/>
-      <w:r>
-        <w:rPr>
-          <w:rFonts w:ascii="Monaco" w:hAnsi="Monaco"/>
-          <w:color w:val="B58900"/>
-        </w:rPr>
-        <w:t>chmod</w:t>
-      </w:r>
-      <w:proofErr w:type="spellEnd"/>
-      <w:r>
-        <w:rPr>
-          <w:rFonts w:ascii="Monaco" w:hAnsi="Monaco"/>
-          <w:color w:val="B58900"/>
-        </w:rPr>
-        <w:t xml:space="preserve"> </w:t>
-      </w:r>
-      <w:proofErr w:type="spellStart"/>
-      <w:r>
-        <w:rPr>
-          <w:rFonts w:ascii="Monaco" w:hAnsi="Monaco"/>
-        </w:rPr>
-        <w:t>u+x</w:t>
-      </w:r>
-      <w:proofErr w:type="spellEnd"/>
-      <w:r>
-        <w:rPr>
-          <w:rFonts w:ascii="Monaco" w:hAnsi="Monaco"/>
-        </w:rPr>
-        <w:t xml:space="preserve"> bin/magento</w:t>
-      </w:r>
+      <w:proofErr w:type="spellStart"/>
+      <w:r>
+        <w:rPr>
+          <w:rFonts w:ascii="Monaco" w:hAnsi="Monaco"/>
+        </w:rPr>
+        <w:t>module_name</w:t>
+      </w:r>
+      <w:proofErr w:type="spellEnd"/>
+    </w:p>
+    <w:p>
+      <w:pPr>
+        <w:pStyle w:val="HTMLPreformatted"/>
+        <w:wordWrap w:val="0"/>
+        <w:ind w:left="1800"/>
+        <w:rPr>
+          <w:rFonts w:ascii="Monaco" w:hAnsi="Monaco"/>
+        </w:rPr>
+      </w:pPr>
+      <w:r>
+        <w:rPr>
+          <w:rFonts w:ascii="Monaco" w:hAnsi="Monaco"/>
+        </w:rPr>
+        <w:t>To register the module run below command</w:t>
+      </w:r>
+    </w:p>
+    <w:p>
+      <w:pPr>
+        <w:pStyle w:val="HTMLPreformatted"/>
+        <w:wordWrap w:val="0"/>
+        <w:ind w:left="1800"/>
+        <w:rPr>
+          <w:rFonts w:ascii="Monaco" w:hAnsi="Monaco"/>
+        </w:rPr>
+      </w:pPr>
+      <w:r>
+        <w:rPr>
+          <w:rFonts w:ascii="Monaco" w:hAnsi="Monaco"/>
+        </w:rPr>
+        <w:t>php bin/magento setup:upgrade</w:t>
+      </w:r>
+    </w:p>
+    <w:p>
+      <w:pPr>
+        <w:pStyle w:val="HTMLPreformatted"/>
+        <w:wordWrap w:val="0"/>
+        <w:ind w:left="1800"/>
+        <w:rPr>
+          <w:rFonts w:ascii="Monaco" w:hAnsi="Monaco"/>
+        </w:rPr>
+      </w:pPr>
+      <w:r>
+        <w:rPr>
+          <w:rFonts w:ascii="Monaco" w:hAnsi="Monaco"/>
+        </w:rPr>
+        <w:t xml:space="preserve">Then run the </w:t>
+      </w:r>
+      <w:proofErr w:type="spellStart"/>
+      <w:r>
+        <w:rPr>
+          <w:rFonts w:ascii="Monaco" w:hAnsi="Monaco"/>
+        </w:rPr>
+        <w:t>magent</w:t>
+      </w:r>
+      <w:proofErr w:type="spellEnd"/>
+      <w:r>
+        <w:rPr>
+          <w:rFonts w:ascii="Monaco" w:hAnsi="Monaco"/>
+        </w:rPr>
+        <w:t xml:space="preserve"> recompile command</w:t>
+      </w:r>
+    </w:p>
+    <w:p>
+      <w:pPr>
+        <w:pStyle w:val="HTMLPreformatted"/>
+        <w:wordWrap w:val="0"/>
+        <w:ind w:left="1800"/>
+        <w:rPr>
+          <w:rFonts w:ascii="Monaco" w:hAnsi="Monaco"/>
+        </w:rPr>
+      </w:pPr>
+      <w:r>
+        <w:rPr>
+          <w:rFonts w:ascii="Monaco" w:hAnsi="Monaco"/>
+        </w:rPr>
+        <w:t xml:space="preserve">php bin/magento </w:t>
+      </w:r>
+      <w:proofErr w:type="spellStart"/>
+      <w:r>
+        <w:rPr>
+          <w:rFonts w:ascii="Monaco" w:hAnsi="Monaco"/>
+        </w:rPr>
+        <w:t>setup:di:compile</w:t>
+      </w:r>
+      <w:proofErr w:type="spellEnd"/>
     </w:p>
     <w:p>
       <w:pPr>
@@ -2187,13 +2753,7 @@
         <w:rPr>
           <w:rFonts w:ascii="Monaco" w:hAnsi="Monaco"/>
         </w:rPr>
-        <w:t xml:space="preserve">Installing Sample </w:t>
-      </w:r>
-      <w:r>
-        <w:rPr>
-          <w:rFonts w:ascii="Monaco" w:hAnsi="Monaco"/>
-        </w:rPr>
-        <w:t>Data in Magento</w:t>
+        <w:t>Upgrade an Extension</w:t>
       </w:r>
     </w:p>
     <w:p>
@@ -2212,7 +2772,7 @@
         <w:rPr>
           <w:rFonts w:ascii="Monaco" w:hAnsi="Monaco"/>
         </w:rPr>
-        <w:t>php bin/magento sampledata:deploy</w:t>
+        <w:t>Copy the composer file to magento root</w:t>
       </w:r>
     </w:p>
     <w:p>
@@ -2231,39 +2791,56 @@
         <w:rPr>
           <w:rFonts w:ascii="Monaco" w:hAnsi="Monaco"/>
         </w:rPr>
-        <w:t>php bin/magento setup:upgrade</w:t>
-      </w:r>
-    </w:p>
-    <w:p>
-      <w:pPr>
-        <w:pStyle w:val="HTMLPreformatted"/>
-        <w:numPr>
-          <w:ilvl w:val="0"/>
-          <w:numId w:val="1"/>
-        </w:numPr>
-        <w:wordWrap w:val="0"/>
-        <w:rPr>
-          <w:rFonts w:ascii="Monaco" w:hAnsi="Monaco"/>
-        </w:rPr>
-      </w:pPr>
-      <w:r>
-        <w:rPr>
-          <w:rFonts w:ascii="Monaco" w:hAnsi="Monaco"/>
-        </w:rPr>
-        <w:t>Creating Magento C</w:t>
-      </w:r>
-      <w:r>
-        <w:rPr>
-          <w:rFonts w:ascii="Monaco" w:hAnsi="Monaco"/>
-        </w:rPr>
-        <w:t>ro</w:t>
-      </w:r>
-      <w:r>
-        <w:rPr>
-          <w:rFonts w:ascii="Monaco" w:hAnsi="Monaco"/>
-        </w:rPr>
-        <w:t>ntab</w:t>
-      </w:r>
+        <w:t>Run below command to update composer</w:t>
+      </w:r>
+    </w:p>
+    <w:p>
+      <w:pPr>
+        <w:pStyle w:val="HTMLPreformatted"/>
+        <w:wordWrap w:val="0"/>
+        <w:ind w:left="1800"/>
+        <w:rPr>
+          <w:rFonts w:ascii="Monaco" w:hAnsi="Monaco"/>
+        </w:rPr>
+      </w:pPr>
+      <w:r>
+        <w:rPr>
+          <w:rFonts w:ascii="Monaco" w:hAnsi="Monaco"/>
+        </w:rPr>
+        <w:t>Composer update vendor/</w:t>
+      </w:r>
+      <w:proofErr w:type="spellStart"/>
+      <w:r>
+        <w:rPr>
+          <w:rFonts w:ascii="Monaco" w:hAnsi="Monaco"/>
+        </w:rPr>
+        <w:t>module_name</w:t>
+      </w:r>
+      <w:proofErr w:type="spellEnd"/>
+    </w:p>
+    <w:p>
+      <w:pPr>
+        <w:pStyle w:val="HTMLPreformatted"/>
+        <w:wordWrap w:val="0"/>
+        <w:ind w:left="1800"/>
+        <w:rPr>
+          <w:rFonts w:ascii="Monaco" w:hAnsi="Monaco"/>
+        </w:rPr>
+      </w:pPr>
+      <w:r>
+        <w:rPr>
+          <w:rFonts w:ascii="Monaco" w:hAnsi="Monaco"/>
+        </w:rPr>
+        <w:t>Composer require vendor/module-name ^</w:t>
+      </w:r>
+      <w:proofErr w:type="spellStart"/>
+      <w:r>
+        <w:rPr>
+          <w:rFonts w:ascii="Monaco" w:hAnsi="Monaco"/>
+        </w:rPr>
+        <w:t>x.x.x</w:t>
+      </w:r>
+      <w:proofErr w:type="spellEnd"/>
     </w:p>
     <w:p>
       <w:pPr>
@@ -2281,26 +2858,7 @@
         <w:rPr>
           <w:rFonts w:ascii="Monaco" w:hAnsi="Monaco"/>
         </w:rPr>
-        <w:t>Change to magento root directory</w:t>
-      </w:r>
-    </w:p>
-    <w:p>
-      <w:pPr>
-        <w:pStyle w:val="HTMLPreformatted"/>
-        <w:numPr>
-          <w:ilvl w:val="1"/>
-          <w:numId w:val="1"/>
-        </w:numPr>
-        <w:wordWrap w:val="0"/>
-        <w:rPr>
-          <w:rFonts w:ascii="Monaco" w:hAnsi="Monaco"/>
-        </w:rPr>
-      </w:pPr>
-      <w:r>
-        <w:rPr>
-          <w:rFonts w:ascii="Monaco" w:hAnsi="Monaco"/>
-        </w:rPr>
-        <w:t>Enter below command</w:t>
+        <w:t>Run below commands</w:t>
       </w:r>
     </w:p>
     <w:p>
@@ -2316,38 +2874,7 @@
         <w:rPr>
           <w:rFonts w:ascii="Monaco" w:hAnsi="Monaco"/>
         </w:rPr>
-        <w:t xml:space="preserve">php bin/magento crontab:install </w:t>
-      </w:r>
-      <w:r>
-        <w:rPr>
-          <w:rFonts w:ascii="Monaco" w:hAnsi="Monaco"/>
-        </w:rPr>
-        <w:t>–</w:t>
-      </w:r>
-      <w:r>
-        <w:rPr>
-          <w:rFonts w:ascii="Monaco" w:hAnsi="Monaco"/>
-        </w:rPr>
-        <w:t>force</w:t>
-      </w:r>
-    </w:p>
-    <w:p>
-      <w:pPr>
-        <w:pStyle w:val="HTMLPreformatted"/>
-        <w:numPr>
-          <w:ilvl w:val="1"/>
-          <w:numId w:val="1"/>
-        </w:numPr>
-        <w:wordWrap w:val="0"/>
-        <w:rPr>
-          <w:rFonts w:ascii="Monaco" w:hAnsi="Monaco"/>
-        </w:rPr>
-      </w:pPr>
-      <w:r>
-        <w:rPr>
-          <w:rFonts w:ascii="Monaco" w:hAnsi="Monaco"/>
-        </w:rPr>
-        <w:t>To view crontab, enter following command</w:t>
+        <w:t>php bin/magento setup:upgrade –keep-generated</w:t>
       </w:r>
     </w:p>
     <w:p>
@@ -2363,64 +2890,21 @@
         <w:rPr>
           <w:rFonts w:ascii="Monaco" w:hAnsi="Monaco"/>
         </w:rPr>
-        <w:t>Crontab -l</w:t>
-      </w:r>
-    </w:p>
-    <w:p>
-      <w:pPr>
-        <w:pStyle w:val="HTMLPreformatted"/>
-        <w:numPr>
-          <w:ilvl w:val="0"/>
-          <w:numId w:val="1"/>
-        </w:numPr>
-        <w:wordWrap w:val="0"/>
-        <w:rPr>
-          <w:rFonts w:ascii="Monaco" w:hAnsi="Monaco"/>
-        </w:rPr>
-      </w:pPr>
-      <w:r>
-        <w:rPr>
-          <w:rFonts w:ascii="Monaco" w:hAnsi="Monaco"/>
-        </w:rPr>
-        <w:t>Installing Extension</w:t>
-      </w:r>
-    </w:p>
-    <w:p>
-      <w:pPr>
-        <w:pStyle w:val="HTMLPreformatted"/>
-        <w:numPr>
-          <w:ilvl w:val="1"/>
-          <w:numId w:val="1"/>
-        </w:numPr>
-        <w:wordWrap w:val="0"/>
-        <w:rPr>
-          <w:rFonts w:ascii="Monaco" w:hAnsi="Monaco"/>
-        </w:rPr>
-      </w:pPr>
-      <w:r>
-        <w:rPr>
-          <w:rFonts w:ascii="Monaco" w:hAnsi="Monaco"/>
-        </w:rPr>
-        <w:t>Backup your database</w:t>
-      </w:r>
-    </w:p>
-    <w:p>
-      <w:pPr>
-        <w:pStyle w:val="HTMLPreformatted"/>
-        <w:numPr>
-          <w:ilvl w:val="1"/>
-          <w:numId w:val="1"/>
-        </w:numPr>
-        <w:wordWrap w:val="0"/>
-        <w:rPr>
-          <w:rFonts w:ascii="Monaco" w:hAnsi="Monaco"/>
-        </w:rPr>
-      </w:pPr>
-      <w:r>
-        <w:rPr>
-          <w:rFonts w:ascii="Monaco" w:hAnsi="Monaco"/>
-        </w:rPr>
-        <w:t>Enable maintenance mode using below command</w:t>
+        <w:t xml:space="preserve">php bin/magento </w:t>
+      </w:r>
+      <w:proofErr w:type="spellStart"/>
+      <w:r>
+        <w:rPr>
+          <w:rFonts w:ascii="Monaco" w:hAnsi="Monaco"/>
+        </w:rPr>
+        <w:t>setup:static-content:deploy</w:t>
+      </w:r>
+      <w:proofErr w:type="spellEnd"/>
+      <w:r>
+        <w:rPr>
+          <w:rFonts w:ascii="Monaco" w:hAnsi="Monaco"/>
+        </w:rPr>
+        <w:t xml:space="preserve"> -f</w:t>
       </w:r>
     </w:p>
     <w:p>
@@ -2436,603 +2920,8 @@
         <w:rPr>
           <w:rFonts w:ascii="Monaco" w:hAnsi="Monaco"/>
         </w:rPr>
-        <w:t xml:space="preserve">php bin/magento </w:t>
-      </w:r>
-      <w:proofErr w:type="spellStart"/>
-      <w:r>
-        <w:rPr>
-          <w:rFonts w:ascii="Monaco" w:hAnsi="Monaco"/>
-        </w:rPr>
-        <w:t>maintenance:enable</w:t>
-      </w:r>
-      <w:proofErr w:type="spellEnd"/>
-    </w:p>
-    <w:p>
-      <w:pPr>
-        <w:pStyle w:val="HTMLPreformatted"/>
-        <w:numPr>
-          <w:ilvl w:val="1"/>
-          <w:numId w:val="1"/>
-        </w:numPr>
-        <w:wordWrap w:val="0"/>
-        <w:rPr>
-          <w:rFonts w:ascii="Monaco" w:hAnsi="Monaco"/>
-        </w:rPr>
-      </w:pPr>
-      <w:r>
-        <w:rPr>
-          <w:rFonts w:ascii="Monaco" w:hAnsi="Monaco"/>
-        </w:rPr>
-        <w:t>Get extension from magento marketplace</w:t>
-      </w:r>
-    </w:p>
-    <w:p>
-      <w:pPr>
-        <w:pStyle w:val="HTMLPreformatted"/>
-        <w:numPr>
-          <w:ilvl w:val="1"/>
-          <w:numId w:val="1"/>
-        </w:numPr>
-        <w:wordWrap w:val="0"/>
-        <w:rPr>
-          <w:rFonts w:ascii="Monaco" w:hAnsi="Monaco"/>
-        </w:rPr>
-      </w:pPr>
-      <w:r>
-        <w:rPr>
-          <w:rFonts w:ascii="Monaco" w:hAnsi="Monaco"/>
-        </w:rPr>
-        <w:t>Get extension composer name &amp; version</w:t>
-      </w:r>
-      <w:r>
-        <w:rPr>
-          <w:rFonts w:ascii="Monaco" w:hAnsi="Monaco"/>
-        </w:rPr>
-        <w:t xml:space="preserve"> by click profile </w:t>
-      </w:r>
-      <w:r>
-        <w:rPr>
-          <w:rFonts w:ascii="Monaco" w:hAnsi="Monaco"/>
-        </w:rPr>
-        <w:sym w:font="Wingdings" w:char="F0E0"/>
-      </w:r>
-      <w:r>
-        <w:rPr>
-          <w:rFonts w:ascii="Monaco" w:hAnsi="Monaco"/>
-        </w:rPr>
-        <w:t xml:space="preserve"> My Purchase </w:t>
-      </w:r>
-      <w:r>
-        <w:rPr>
-          <w:rFonts w:ascii="Monaco" w:hAnsi="Monaco"/>
-        </w:rPr>
-        <w:sym w:font="Wingdings" w:char="F0E0"/>
-      </w:r>
-      <w:r>
-        <w:rPr>
-          <w:rFonts w:ascii="Monaco" w:hAnsi="Monaco"/>
-        </w:rPr>
-        <w:t xml:space="preserve"> Technical Detail</w:t>
-      </w:r>
-    </w:p>
-    <w:p>
-      <w:pPr>
-        <w:pStyle w:val="HTMLPreformatted"/>
-        <w:numPr>
-          <w:ilvl w:val="1"/>
-          <w:numId w:val="1"/>
-        </w:numPr>
-        <w:wordWrap w:val="0"/>
-        <w:rPr>
-          <w:rFonts w:ascii="Monaco" w:hAnsi="Monaco"/>
-        </w:rPr>
-      </w:pPr>
-      <w:r>
-        <w:rPr>
-          <w:rFonts w:ascii="Monaco" w:hAnsi="Monaco"/>
-        </w:rPr>
-        <w:t xml:space="preserve">Update </w:t>
-      </w:r>
-      <w:proofErr w:type="spellStart"/>
-      <w:r>
-        <w:rPr>
-          <w:rFonts w:ascii="Monaco" w:hAnsi="Monaco"/>
-        </w:rPr>
-        <w:t>composer.json</w:t>
-      </w:r>
-      <w:proofErr w:type="spellEnd"/>
-      <w:r>
-        <w:rPr>
-          <w:rFonts w:ascii="Monaco" w:hAnsi="Monaco"/>
-        </w:rPr>
-        <w:t xml:space="preserve"> file in magento project with name</w:t>
-      </w:r>
-      <w:r>
-        <w:rPr>
-          <w:rFonts w:ascii="Monaco" w:hAnsi="Monaco"/>
-        </w:rPr>
-        <w:t xml:space="preserve"> </w:t>
-      </w:r>
-      <w:r>
-        <w:rPr>
-          <w:rFonts w:ascii="Monaco" w:hAnsi="Monaco"/>
-        </w:rPr>
-        <w:t>&amp;</w:t>
-      </w:r>
-      <w:proofErr w:type="spellStart"/>
-      <w:r>
-        <w:rPr>
-          <w:rFonts w:ascii="Monaco" w:hAnsi="Monaco"/>
-        </w:rPr>
-        <w:t>verion</w:t>
-      </w:r>
-      <w:proofErr w:type="spellEnd"/>
-      <w:r>
-        <w:rPr>
-          <w:rFonts w:ascii="Monaco" w:hAnsi="Monaco"/>
-        </w:rPr>
-        <w:t xml:space="preserve"> of extension</w:t>
-      </w:r>
-      <w:r>
-        <w:rPr>
-          <w:rFonts w:ascii="Monaco" w:hAnsi="Monaco"/>
-        </w:rPr>
-        <w:t xml:space="preserve"> by running below command from magento root directory</w:t>
-      </w:r>
-    </w:p>
-    <w:p>
-      <w:pPr>
-        <w:pStyle w:val="HTMLPreformatted"/>
-        <w:wordWrap w:val="0"/>
-        <w:ind w:left="1800"/>
-        <w:rPr>
-          <w:rFonts w:ascii="Monaco" w:hAnsi="Monaco"/>
-        </w:rPr>
-      </w:pPr>
-      <w:r>
-        <w:rPr>
-          <w:rFonts w:ascii="Monaco" w:hAnsi="Monaco"/>
-        </w:rPr>
-        <w:t xml:space="preserve">Composer require </w:t>
-      </w:r>
-      <w:proofErr w:type="spellStart"/>
-      <w:r>
-        <w:rPr>
-          <w:rFonts w:ascii="Monaco" w:hAnsi="Monaco"/>
-        </w:rPr>
-        <w:t>extension_name:version</w:t>
-      </w:r>
-      <w:proofErr w:type="spellEnd"/>
-    </w:p>
-    <w:p>
-      <w:pPr>
-        <w:pStyle w:val="HTMLPreformatted"/>
-        <w:wordWrap w:val="0"/>
-        <w:ind w:left="1800"/>
-        <w:rPr>
-          <w:rFonts w:ascii="Monaco" w:hAnsi="Monaco"/>
-        </w:rPr>
-      </w:pPr>
-    </w:p>
-    <w:p>
-      <w:pPr>
-        <w:pStyle w:val="HTMLPreformatted"/>
-        <w:numPr>
-          <w:ilvl w:val="1"/>
-          <w:numId w:val="1"/>
-        </w:numPr>
-        <w:wordWrap w:val="0"/>
-        <w:rPr>
-          <w:rFonts w:ascii="Monaco" w:hAnsi="Monaco"/>
-        </w:rPr>
-      </w:pPr>
-      <w:r>
-        <w:rPr>
-          <w:rFonts w:ascii="Monaco" w:hAnsi="Monaco"/>
-        </w:rPr>
-        <w:t>Verify extension install properly</w:t>
-      </w:r>
-      <w:r>
-        <w:rPr>
-          <w:rFonts w:ascii="Monaco" w:hAnsi="Monaco"/>
-        </w:rPr>
-        <w:t xml:space="preserve"> by running below command</w:t>
-      </w:r>
-    </w:p>
-    <w:p>
-      <w:pPr>
-        <w:pStyle w:val="HTMLPreformatted"/>
-        <w:wordWrap w:val="0"/>
-        <w:ind w:left="1800"/>
-        <w:rPr>
-          <w:rFonts w:ascii="Monaco" w:hAnsi="Monaco"/>
-        </w:rPr>
-      </w:pPr>
-      <w:r>
-        <w:rPr>
-          <w:rFonts w:ascii="Monaco" w:hAnsi="Monaco"/>
-        </w:rPr>
-        <w:t xml:space="preserve">php bin/magento </w:t>
-      </w:r>
-      <w:proofErr w:type="spellStart"/>
-      <w:r>
-        <w:rPr>
-          <w:rFonts w:ascii="Monaco" w:hAnsi="Monaco"/>
-        </w:rPr>
-        <w:t>module:status</w:t>
-      </w:r>
-      <w:proofErr w:type="spellEnd"/>
-      <w:r>
-        <w:rPr>
-          <w:rFonts w:ascii="Monaco" w:hAnsi="Monaco"/>
-        </w:rPr>
-        <w:t xml:space="preserve"> </w:t>
-      </w:r>
-      <w:proofErr w:type="spellStart"/>
-      <w:r>
-        <w:rPr>
-          <w:rFonts w:ascii="Monaco" w:hAnsi="Monaco"/>
-        </w:rPr>
-        <w:t>extension_name</w:t>
-      </w:r>
-      <w:proofErr w:type="spellEnd"/>
-    </w:p>
-    <w:p>
-      <w:pPr>
-        <w:pStyle w:val="HTMLPreformatted"/>
-        <w:numPr>
-          <w:ilvl w:val="1"/>
-          <w:numId w:val="1"/>
-        </w:numPr>
-        <w:wordWrap w:val="0"/>
-        <w:rPr>
-          <w:rFonts w:ascii="Monaco" w:hAnsi="Monaco"/>
-        </w:rPr>
-      </w:pPr>
-      <w:r>
-        <w:rPr>
-          <w:rFonts w:ascii="Monaco" w:hAnsi="Monaco"/>
-        </w:rPr>
-        <w:t>Enable and configure the extension</w:t>
-      </w:r>
-    </w:p>
-    <w:p>
-      <w:pPr>
-        <w:pStyle w:val="HTMLPreformatted"/>
-        <w:wordWrap w:val="0"/>
-        <w:ind w:left="1800"/>
-        <w:rPr>
-          <w:rFonts w:ascii="Monaco" w:hAnsi="Monaco"/>
-        </w:rPr>
-      </w:pPr>
-      <w:r>
-        <w:rPr>
-          <w:rFonts w:ascii="Monaco" w:hAnsi="Monaco"/>
-        </w:rPr>
-        <w:t>To enable the module run below command</w:t>
-      </w:r>
-    </w:p>
-    <w:p>
-      <w:pPr>
-        <w:pStyle w:val="HTMLPreformatted"/>
-        <w:wordWrap w:val="0"/>
-        <w:ind w:left="1800"/>
-        <w:rPr>
-          <w:rFonts w:ascii="Monaco" w:hAnsi="Monaco"/>
-        </w:rPr>
-      </w:pPr>
-      <w:r>
-        <w:rPr>
-          <w:rFonts w:ascii="Monaco" w:hAnsi="Monaco"/>
-        </w:rPr>
-        <w:t xml:space="preserve">php bin/magento </w:t>
-      </w:r>
-      <w:proofErr w:type="spellStart"/>
-      <w:r>
-        <w:rPr>
-          <w:rFonts w:ascii="Monaco" w:hAnsi="Monaco"/>
-        </w:rPr>
-        <w:t>module:enable</w:t>
-      </w:r>
-      <w:proofErr w:type="spellEnd"/>
-      <w:r>
-        <w:rPr>
-          <w:rFonts w:ascii="Monaco" w:hAnsi="Monaco"/>
-        </w:rPr>
-        <w:t xml:space="preserve"> </w:t>
-      </w:r>
-      <w:proofErr w:type="spellStart"/>
-      <w:r>
-        <w:rPr>
-          <w:rFonts w:ascii="Monaco" w:hAnsi="Monaco"/>
-        </w:rPr>
-        <w:t>module_name</w:t>
-      </w:r>
-      <w:proofErr w:type="spellEnd"/>
-    </w:p>
-    <w:p>
-      <w:pPr>
-        <w:pStyle w:val="HTMLPreformatted"/>
-        <w:wordWrap w:val="0"/>
-        <w:ind w:left="1800"/>
-        <w:rPr>
-          <w:rFonts w:ascii="Monaco" w:hAnsi="Monaco"/>
-        </w:rPr>
-      </w:pPr>
-      <w:r>
-        <w:rPr>
-          <w:rFonts w:ascii="Monaco" w:hAnsi="Monaco"/>
-        </w:rPr>
-        <w:t>To register the module run below command</w:t>
-      </w:r>
-    </w:p>
-    <w:p>
-      <w:pPr>
-        <w:pStyle w:val="HTMLPreformatted"/>
-        <w:wordWrap w:val="0"/>
-        <w:ind w:left="1800"/>
-        <w:rPr>
-          <w:rFonts w:ascii="Monaco" w:hAnsi="Monaco"/>
-        </w:rPr>
-      </w:pPr>
-      <w:r>
-        <w:rPr>
-          <w:rFonts w:ascii="Monaco" w:hAnsi="Monaco"/>
-        </w:rPr>
-        <w:t>php bin/magento setup:upgrade</w:t>
-      </w:r>
-    </w:p>
-    <w:p>
-      <w:pPr>
-        <w:pStyle w:val="HTMLPreformatted"/>
-        <w:wordWrap w:val="0"/>
-        <w:ind w:left="1800"/>
-        <w:rPr>
-          <w:rFonts w:ascii="Monaco" w:hAnsi="Monaco"/>
-        </w:rPr>
-      </w:pPr>
-      <w:r>
-        <w:rPr>
-          <w:rFonts w:ascii="Monaco" w:hAnsi="Monaco"/>
-        </w:rPr>
-        <w:t xml:space="preserve">Then run the </w:t>
-      </w:r>
-      <w:proofErr w:type="spellStart"/>
-      <w:r>
-        <w:rPr>
-          <w:rFonts w:ascii="Monaco" w:hAnsi="Monaco"/>
-        </w:rPr>
-        <w:t>magent</w:t>
-      </w:r>
-      <w:proofErr w:type="spellEnd"/>
-      <w:r>
-        <w:rPr>
-          <w:rFonts w:ascii="Monaco" w:hAnsi="Monaco"/>
-        </w:rPr>
-        <w:t xml:space="preserve"> recompile command</w:t>
-      </w:r>
-    </w:p>
-    <w:p>
-      <w:pPr>
-        <w:pStyle w:val="HTMLPreformatted"/>
-        <w:wordWrap w:val="0"/>
-        <w:ind w:left="1800"/>
-        <w:rPr>
-          <w:rFonts w:ascii="Monaco" w:hAnsi="Monaco"/>
-        </w:rPr>
-      </w:pPr>
-      <w:r>
-        <w:rPr>
-          <w:rFonts w:ascii="Monaco" w:hAnsi="Monaco"/>
-        </w:rPr>
-        <w:t xml:space="preserve">php bin/magento </w:t>
-      </w:r>
-      <w:proofErr w:type="spellStart"/>
-      <w:r>
-        <w:rPr>
-          <w:rFonts w:ascii="Monaco" w:hAnsi="Monaco"/>
-        </w:rPr>
-        <w:t>setup:di:compile</w:t>
-      </w:r>
-      <w:proofErr w:type="spellEnd"/>
-    </w:p>
-    <w:p>
-      <w:pPr>
-        <w:pStyle w:val="HTMLPreformatted"/>
-        <w:numPr>
-          <w:ilvl w:val="0"/>
-          <w:numId w:val="1"/>
-        </w:numPr>
-        <w:wordWrap w:val="0"/>
-        <w:rPr>
-          <w:rFonts w:ascii="Monaco" w:hAnsi="Monaco"/>
-        </w:rPr>
-      </w:pPr>
-      <w:r>
-        <w:rPr>
-          <w:rFonts w:ascii="Monaco" w:hAnsi="Monaco"/>
-        </w:rPr>
-        <w:t>Upgrade an Extension</w:t>
-      </w:r>
-    </w:p>
-    <w:p>
-      <w:pPr>
-        <w:pStyle w:val="HTMLPreformatted"/>
-        <w:numPr>
-          <w:ilvl w:val="1"/>
-          <w:numId w:val="1"/>
-        </w:numPr>
-        <w:wordWrap w:val="0"/>
-        <w:rPr>
-          <w:rFonts w:ascii="Monaco" w:hAnsi="Monaco"/>
-        </w:rPr>
-      </w:pPr>
-      <w:r>
-        <w:rPr>
-          <w:rFonts w:ascii="Monaco" w:hAnsi="Monaco"/>
-        </w:rPr>
-        <w:t>Copy the composer file to magento root</w:t>
-      </w:r>
-    </w:p>
-    <w:p>
-      <w:pPr>
-        <w:pStyle w:val="HTMLPreformatted"/>
-        <w:numPr>
-          <w:ilvl w:val="1"/>
-          <w:numId w:val="1"/>
-        </w:numPr>
-        <w:wordWrap w:val="0"/>
-        <w:rPr>
-          <w:rFonts w:ascii="Monaco" w:hAnsi="Monaco"/>
-        </w:rPr>
-      </w:pPr>
-      <w:r>
-        <w:rPr>
-          <w:rFonts w:ascii="Monaco" w:hAnsi="Monaco"/>
-        </w:rPr>
-        <w:t>Run below command to update composer</w:t>
-      </w:r>
-    </w:p>
-    <w:p>
-      <w:pPr>
-        <w:pStyle w:val="HTMLPreformatted"/>
-        <w:wordWrap w:val="0"/>
-        <w:ind w:left="1800"/>
-        <w:rPr>
-          <w:rFonts w:ascii="Monaco" w:hAnsi="Monaco"/>
-        </w:rPr>
-      </w:pPr>
-      <w:r>
-        <w:rPr>
-          <w:rFonts w:ascii="Monaco" w:hAnsi="Monaco"/>
-        </w:rPr>
-        <w:t>Composer update vendor/</w:t>
-      </w:r>
-      <w:proofErr w:type="spellStart"/>
-      <w:r>
-        <w:rPr>
-          <w:rFonts w:ascii="Monaco" w:hAnsi="Monaco"/>
-        </w:rPr>
-        <w:t>module_name</w:t>
-      </w:r>
-      <w:proofErr w:type="spellEnd"/>
-    </w:p>
-    <w:p>
-      <w:pPr>
-        <w:pStyle w:val="HTMLPreformatted"/>
-        <w:wordWrap w:val="0"/>
-        <w:ind w:left="1800"/>
-        <w:rPr>
-          <w:rFonts w:ascii="Monaco" w:hAnsi="Monaco"/>
-        </w:rPr>
-      </w:pPr>
-      <w:r>
-        <w:rPr>
-          <w:rFonts w:ascii="Monaco" w:hAnsi="Monaco"/>
-        </w:rPr>
-        <w:t>Composer require vendor/module-name ^</w:t>
-      </w:r>
-      <w:proofErr w:type="spellStart"/>
-      <w:r>
-        <w:rPr>
-          <w:rFonts w:ascii="Monaco" w:hAnsi="Monaco"/>
-        </w:rPr>
-        <w:t>x.x.x</w:t>
-      </w:r>
-      <w:proofErr w:type="spellEnd"/>
-    </w:p>
-    <w:p>
-      <w:pPr>
-        <w:pStyle w:val="HTMLPreformatted"/>
-        <w:numPr>
-          <w:ilvl w:val="1"/>
-          <w:numId w:val="1"/>
-        </w:numPr>
-        <w:wordWrap w:val="0"/>
-        <w:rPr>
-          <w:rFonts w:ascii="Monaco" w:hAnsi="Monaco"/>
-        </w:rPr>
-      </w:pPr>
-      <w:r>
-        <w:rPr>
-          <w:rFonts w:ascii="Monaco" w:hAnsi="Monaco"/>
-        </w:rPr>
-        <w:t>Run below commands</w:t>
-      </w:r>
-    </w:p>
-    <w:p>
-      <w:pPr>
-        <w:pStyle w:val="HTMLPreformatted"/>
-        <w:wordWrap w:val="0"/>
-        <w:ind w:left="1800"/>
-        <w:rPr>
-          <w:rFonts w:ascii="Monaco" w:hAnsi="Monaco"/>
-        </w:rPr>
-      </w:pPr>
-      <w:r>
-        <w:rPr>
-          <w:rFonts w:ascii="Monaco" w:hAnsi="Monaco"/>
-        </w:rPr>
-        <w:t>php bin/magento setup:upgrade –keep-generated</w:t>
-      </w:r>
-    </w:p>
-    <w:p>
-      <w:pPr>
-        <w:pStyle w:val="HTMLPreformatted"/>
-        <w:wordWrap w:val="0"/>
-        <w:ind w:left="1800"/>
-        <w:rPr>
-          <w:rFonts w:ascii="Monaco" w:hAnsi="Monaco"/>
-        </w:rPr>
-      </w:pPr>
-      <w:r>
-        <w:rPr>
-          <w:rFonts w:ascii="Monaco" w:hAnsi="Monaco"/>
-        </w:rPr>
-        <w:t xml:space="preserve">php bin/magento </w:t>
-      </w:r>
-      <w:proofErr w:type="spellStart"/>
-      <w:r>
-        <w:rPr>
-          <w:rFonts w:ascii="Monaco" w:hAnsi="Monaco"/>
-        </w:rPr>
-        <w:t>setup:</w:t>
-      </w:r>
-      <w:r>
-        <w:rPr>
-          <w:rFonts w:ascii="Monaco" w:hAnsi="Monaco"/>
-        </w:rPr>
-        <w:t>static-content:deploy</w:t>
-      </w:r>
-      <w:proofErr w:type="spellEnd"/>
-      <w:r>
-        <w:rPr>
-          <w:rFonts w:ascii="Monaco" w:hAnsi="Monaco"/>
-        </w:rPr>
-        <w:t xml:space="preserve"> -f</w:t>
-      </w:r>
-    </w:p>
-    <w:p>
-      <w:pPr>
-        <w:pStyle w:val="HTMLPreformatted"/>
-        <w:wordWrap w:val="0"/>
-        <w:ind w:left="1800"/>
-        <w:rPr>
-          <w:rFonts w:ascii="Monaco" w:hAnsi="Monaco"/>
-        </w:rPr>
-      </w:pPr>
-      <w:r>
-        <w:rPr>
-          <w:rFonts w:ascii="Monaco" w:hAnsi="Monaco"/>
-        </w:rPr>
         <w:lastRenderedPageBreak/>
-        <w:t xml:space="preserve">php bin/magento </w:t>
-      </w:r>
-      <w:r>
-        <w:rPr>
-          <w:rFonts w:ascii="Monaco" w:hAnsi="Monaco"/>
-        </w:rPr>
-        <w:t>cache:clean</w:t>
+        <w:t>php bin/magento cache:clean</w:t>
       </w:r>
     </w:p>
     <w:p>
@@ -3561,7 +3450,7 @@
 </file>
 
 <file path=word/numbering.xml><?xml version="1.0" encoding="utf-8"?>
-<w:numbering xmlns:wpc="http://schemas.microsoft.com/office/word/2010/wordprocessingCanvas" xmlns:cx="http://schemas.microsoft.com/office/drawing/2014/chartex" xmlns:cx1="http://schemas.microsoft.com/office/drawing/2015/9/8/chartex" xmlns:cx2="http://schemas.microsoft.com/office/drawing/2015/10/21/chartex" xmlns:cx3="http://schemas.microsoft.com/office/drawing/2016/5/9/chartex" xmlns:cx4="http://schemas.microsoft.com/office/drawing/2016/5/10/chartex" xmlns:cx5="http://schemas.microsoft.com/office/drawing/2016/5/11/chartex" xmlns:cx6="http://schemas.microsoft.com/office/drawing/2016/5/12/chartex" xmlns:cx7="http://schemas.microsoft.com/office/drawing/2016/5/13/chartex" xmlns:cx8="http://schemas.microsoft.com/office/drawing/2016/5/14/chartex" xmlns:mc="http://schemas.openxmlformats.org/markup-compatibility/2006" xmlns:aink="http://schemas.microsoft.com/office/drawing/2016/ink" xmlns:am3d="http://schemas.microsoft.com/office/drawing/2017/model3d" xmlns:o="urn:schemas-microsoft-com:office:office" xmlns:r="http://schemas.openxmlformats.org/officeDocument/2006/relationships" xmlns:m="http://schemas.openxmlformats.org/officeDocument/2006/math" xmlns:v="urn:schemas-microsoft-com:vml" xmlns:wp14="http://schemas.microsoft.com/office/word/2010/wordprocessingDrawing" xmlns:wp="http://schemas.openxmlformats.org/drawingml/2006/wordprocessingDrawing" xmlns:w10="urn:schemas-microsoft-com:office:word" xmlns:w="http://schemas.openxmlformats.org/wordprocessingml/2006/main" xmlns:w14="http://schemas.microsoft.com/office/word/2010/wordml" xmlns:w15="http://schemas.microsoft.com/office/word/2012/wordml" xmlns:w16cid="http://schemas.microsoft.com/office/word/2016/wordml/cid" xmlns:w16se="http://schemas.microsoft.com/office/word/2015/wordml/symex" xmlns:wpg="http://schemas.microsoft.com/office/word/2010/wordprocessingGroup" xmlns:wpi="http://schemas.microsoft.com/office/word/2010/wordprocessingInk" xmlns:wne="http://schemas.microsoft.com/office/word/2006/wordml" xmlns:wps="http://schemas.microsoft.com/office/word/2010/wordprocessingShape" mc:Ignorable="w14 w15 w16se w16cid wp14">
+<w:numbering xmlns:wpc="http://schemas.microsoft.com/office/word/2010/wordprocessingCanvas" xmlns:cx="http://schemas.microsoft.com/office/drawing/2014/chartex" xmlns:cx1="http://schemas.microsoft.com/office/drawing/2015/9/8/chartex" xmlns:cx2="http://schemas.microsoft.com/office/drawing/2015/10/21/chartex" xmlns:cx3="http://schemas.microsoft.com/office/drawing/2016/5/9/chartex" xmlns:cx4="http://schemas.microsoft.com/office/drawing/2016/5/10/chartex" xmlns:cx5="http://schemas.microsoft.com/office/drawing/2016/5/11/chartex" xmlns:cx6="http://schemas.microsoft.com/office/drawing/2016/5/12/chartex" xmlns:cx7="http://schemas.microsoft.com/office/drawing/2016/5/13/chartex" xmlns:cx8="http://schemas.microsoft.com/office/drawing/2016/5/14/chartex" xmlns:mc="http://schemas.openxmlformats.org/markup-compatibility/2006" xmlns:aink="http://schemas.microsoft.com/office/drawing/2016/ink" xmlns:am3d="http://schemas.microsoft.com/office/drawing/2017/model3d" xmlns:o="urn:schemas-microsoft-com:office:office" xmlns:r="http://schemas.openxmlformats.org/officeDocument/2006/relationships" xmlns:m="http://schemas.openxmlformats.org/officeDocument/2006/math" xmlns:v="urn:schemas-microsoft-com:vml" xmlns:wp14="http://schemas.microsoft.com/office/word/2010/wordprocessingDrawing" xmlns:wp="http://schemas.openxmlformats.org/drawingml/2006/wordprocessingDrawing" xmlns:w10="urn:schemas-microsoft-com:office:word" xmlns:w="http://schemas.openxmlformats.org/wordprocessingml/2006/main" xmlns:w14="http://schemas.microsoft.com/office/word/2010/wordml" xmlns:w15="http://schemas.microsoft.com/office/word/2012/wordml" xmlns:w16cex="http://schemas.microsoft.com/office/word/2018/wordml/cex" xmlns:w16cid="http://schemas.microsoft.com/office/word/2016/wordml/cid" xmlns:w16="http://schemas.microsoft.com/office/word/2018/wordml" xmlns:w16se="http://schemas.microsoft.com/office/word/2015/wordml/symex" xmlns:wpg="http://schemas.microsoft.com/office/word/2010/wordprocessingGroup" xmlns:wpi="http://schemas.microsoft.com/office/word/2010/wordprocessingInk" xmlns:wne="http://schemas.microsoft.com/office/word/2006/wordml" xmlns:wps="http://schemas.microsoft.com/office/word/2010/wordprocessingShape" mc:Ignorable="w14 w15 w16se w16cid w16 w16cex wp14">
   <w:abstractNum w:abstractNumId="0" w15:restartNumberingAfterBreak="0">
     <w:nsid w:val="226C4A57"/>
     <w:multiLevelType w:val="hybridMultilevel"/>
@@ -3747,7 +3636,7 @@
 </file>
 
 <file path=word/styles.xml><?xml version="1.0" encoding="utf-8"?>
-<w:styles xmlns:mc="http://schemas.openxmlformats.org/markup-compatibility/2006" xmlns:r="http://schemas.openxmlformats.org/officeDocument/2006/relationships" xmlns:w="http://schemas.openxmlformats.org/wordprocessingml/2006/main" xmlns:w14="http://schemas.microsoft.com/office/word/2010/wordml" xmlns:w15="http://schemas.microsoft.com/office/word/2012/wordml" xmlns:w16cid="http://schemas.microsoft.com/office/word/2016/wordml/cid" xmlns:w16se="http://schemas.microsoft.com/office/word/2015/wordml/symex" mc:Ignorable="w14 w15 w16se w16cid">
+<w:styles xmlns:mc="http://schemas.openxmlformats.org/markup-compatibility/2006" xmlns:r="http://schemas.openxmlformats.org/officeDocument/2006/relationships" xmlns:w="http://schemas.openxmlformats.org/wordprocessingml/2006/main" xmlns:w14="http://schemas.microsoft.com/office/word/2010/wordml" xmlns:w15="http://schemas.microsoft.com/office/word/2012/wordml" xmlns:w16cex="http://schemas.microsoft.com/office/word/2018/wordml/cex" xmlns:w16cid="http://schemas.microsoft.com/office/word/2016/wordml/cid" xmlns:w16="http://schemas.microsoft.com/office/word/2018/wordml" xmlns:w16se="http://schemas.microsoft.com/office/word/2015/wordml/symex" mc:Ignorable="w14 w15 w16se w16cid w16 w16cex">
   <w:docDefaults>
     <w:rPrDefault>
       <w:rPr>
@@ -3865,6 +3754,7 @@
     <w:lsdException w:name="HTML Sample" w:semiHidden="1" w:unhideWhenUsed="1"/>
     <w:lsdException w:name="HTML Typewriter" w:semiHidden="1" w:unhideWhenUsed="1"/>
     <w:lsdException w:name="HTML Variable" w:semiHidden="1" w:unhideWhenUsed="1"/>
+    <w:lsdException w:name="Normal Table" w:semiHidden="1" w:unhideWhenUsed="1"/>
     <w:lsdException w:name="annotation subject" w:semiHidden="1" w:unhideWhenUsed="1"/>
     <w:lsdException w:name="No List" w:semiHidden="1" w:unhideWhenUsed="1"/>
     <w:lsdException w:name="Outline List 1" w:semiHidden="1" w:unhideWhenUsed="1"/>
@@ -3911,8 +3801,10 @@
     <w:lsdException w:name="Table Subtle 2" w:semiHidden="1" w:unhideWhenUsed="1"/>
     <w:lsdException w:name="Table Web 1" w:semiHidden="1" w:unhideWhenUsed="1"/>
     <w:lsdException w:name="Table Web 2" w:semiHidden="1" w:unhideWhenUsed="1"/>
+    <w:lsdException w:name="Table Web 3" w:semiHidden="1" w:unhideWhenUsed="1"/>
     <w:lsdException w:name="Balloon Text" w:semiHidden="1" w:unhideWhenUsed="1"/>
     <w:lsdException w:name="Table Grid" w:uiPriority="39"/>
+    <w:lsdException w:name="Table Theme" w:semiHidden="1" w:unhideWhenUsed="1"/>
     <w:lsdException w:name="Placeholder Text" w:semiHidden="1"/>
     <w:lsdException w:name="No Spacing" w:uiPriority="1" w:qFormat="1"/>
     <w:lsdException w:name="Light Shading" w:uiPriority="60"/>

</xml_diff>